<commit_message>
Update missing coefficient list
</commit_message>
<xml_diff>
--- a/Modeling/Manglende koefficienter.docx
+++ b/Modeling/Manglende koefficienter.docx
@@ -17,17 +17,35 @@
       <w:tblGrid>
         <w:gridCol w:w="1129"/>
         <w:gridCol w:w="2623"/>
-        <w:gridCol w:w="2104"/>
-        <w:gridCol w:w="1510"/>
+        <w:gridCol w:w="1772"/>
+        <w:gridCol w:w="1842"/>
         <w:gridCol w:w="2262"/>
       </w:tblGrid>
       <w:tr>
         <w:tc>
           <w:tcPr>
             <w:tcW w:w="1129" w:type="dxa"/>
-          </w:tcPr>
-          <w:p>
-            <w:r>
+            <w:tcBorders>
+              <w:top w:val="single" w:sz="4" w:space="0" w:color="auto"/>
+              <w:left w:val="single" w:sz="4" w:space="0" w:color="auto"/>
+              <w:bottom w:val="single" w:sz="4" w:space="0" w:color="auto"/>
+              <w:right w:val="single" w:sz="4" w:space="0" w:color="auto"/>
+            </w:tcBorders>
+            <w:hideMark/>
+          </w:tcPr>
+          <w:p>
+            <w:pPr>
+              <w:spacing w:line="240" w:lineRule="auto"/>
+              <w:rPr>
+                <w:b/>
+                <w:bCs/>
+              </w:rPr>
+            </w:pPr>
+            <w:r>
+              <w:rPr>
+                <w:b/>
+                <w:bCs/>
+              </w:rPr>
               <w:t>Navn</w:t>
             </w:r>
           </w:p>
@@ -35,48 +53,137 @@
         <w:tc>
           <w:tcPr>
             <w:tcW w:w="2623" w:type="dxa"/>
-          </w:tcPr>
-          <w:p>
-            <w:r>
+            <w:tcBorders>
+              <w:top w:val="single" w:sz="4" w:space="0" w:color="auto"/>
+              <w:left w:val="single" w:sz="4" w:space="0" w:color="auto"/>
+              <w:bottom w:val="single" w:sz="4" w:space="0" w:color="auto"/>
+              <w:right w:val="single" w:sz="4" w:space="0" w:color="auto"/>
+            </w:tcBorders>
+            <w:hideMark/>
+          </w:tcPr>
+          <w:p>
+            <w:pPr>
+              <w:spacing w:line="240" w:lineRule="auto"/>
+              <w:rPr>
+                <w:b/>
+                <w:bCs/>
+              </w:rPr>
+            </w:pPr>
+            <w:r>
+              <w:rPr>
+                <w:b/>
+                <w:bCs/>
+              </w:rPr>
               <w:t>Kommentar</w:t>
             </w:r>
           </w:p>
         </w:tc>
         <w:tc>
           <w:tcPr>
-            <w:tcW w:w="2104" w:type="dxa"/>
-          </w:tcPr>
-          <w:p>
-            <w:r>
+            <w:tcW w:w="1772" w:type="dxa"/>
+            <w:tcBorders>
+              <w:top w:val="single" w:sz="4" w:space="0" w:color="auto"/>
+              <w:left w:val="single" w:sz="4" w:space="0" w:color="auto"/>
+              <w:bottom w:val="single" w:sz="4" w:space="0" w:color="auto"/>
+              <w:right w:val="single" w:sz="4" w:space="0" w:color="auto"/>
+            </w:tcBorders>
+            <w:hideMark/>
+          </w:tcPr>
+          <w:p>
+            <w:pPr>
+              <w:spacing w:line="240" w:lineRule="auto"/>
+              <w:rPr>
+                <w:b/>
+                <w:bCs/>
+              </w:rPr>
+            </w:pPr>
+            <w:r>
+              <w:rPr>
+                <w:b/>
+                <w:bCs/>
+              </w:rPr>
               <w:t>Komponent</w:t>
             </w:r>
           </w:p>
         </w:tc>
         <w:tc>
           <w:tcPr>
-            <w:tcW w:w="1510" w:type="dxa"/>
-          </w:tcPr>
-          <w:p>
-            <w:r>
-              <w:t>Koefficent Value</w:t>
+            <w:tcW w:w="1842" w:type="dxa"/>
+            <w:tcBorders>
+              <w:top w:val="single" w:sz="4" w:space="0" w:color="auto"/>
+              <w:left w:val="single" w:sz="4" w:space="0" w:color="auto"/>
+              <w:bottom w:val="single" w:sz="4" w:space="0" w:color="auto"/>
+              <w:right w:val="single" w:sz="4" w:space="0" w:color="auto"/>
+            </w:tcBorders>
+            <w:hideMark/>
+          </w:tcPr>
+          <w:p>
+            <w:pPr>
+              <w:spacing w:line="240" w:lineRule="auto"/>
+              <w:rPr>
+                <w:b/>
+                <w:bCs/>
+              </w:rPr>
+            </w:pPr>
+            <w:proofErr w:type="spellStart"/>
+            <w:r>
+              <w:rPr>
+                <w:b/>
+                <w:bCs/>
+              </w:rPr>
+              <w:t>Koefficent</w:t>
+            </w:r>
+            <w:proofErr w:type="spellEnd"/>
+            <w:r>
+              <w:rPr>
+                <w:b/>
+                <w:bCs/>
+              </w:rPr>
+              <w:t xml:space="preserve"> Value</w:t>
             </w:r>
           </w:p>
         </w:tc>
         <w:tc>
           <w:tcPr>
             <w:tcW w:w="2262" w:type="dxa"/>
-          </w:tcPr>
-          <w:p>
-            <w:proofErr w:type="spellStart"/>
-            <w:r>
+            <w:tcBorders>
+              <w:top w:val="single" w:sz="4" w:space="0" w:color="auto"/>
+              <w:left w:val="single" w:sz="4" w:space="0" w:color="auto"/>
+              <w:bottom w:val="single" w:sz="4" w:space="0" w:color="auto"/>
+              <w:right w:val="single" w:sz="4" w:space="0" w:color="auto"/>
+            </w:tcBorders>
+            <w:hideMark/>
+          </w:tcPr>
+          <w:p>
+            <w:pPr>
+              <w:spacing w:line="240" w:lineRule="auto"/>
+              <w:rPr>
+                <w:b/>
+                <w:bCs/>
+              </w:rPr>
+            </w:pPr>
+            <w:proofErr w:type="spellStart"/>
+            <w:r>
+              <w:rPr>
+                <w:b/>
+                <w:bCs/>
+              </w:rPr>
               <w:t>Found</w:t>
             </w:r>
             <w:proofErr w:type="spellEnd"/>
             <w:r>
+              <w:rPr>
+                <w:b/>
+                <w:bCs/>
+              </w:rPr>
               <w:t xml:space="preserve"> </w:t>
             </w:r>
             <w:proofErr w:type="spellStart"/>
             <w:r>
+              <w:rPr>
+                <w:b/>
+                <w:bCs/>
+              </w:rPr>
               <w:t>where</w:t>
             </w:r>
             <w:proofErr w:type="spellEnd"/>
@@ -87,8 +194,18 @@
         <w:tc>
           <w:tcPr>
             <w:tcW w:w="1129" w:type="dxa"/>
-          </w:tcPr>
-          <w:p>
+            <w:tcBorders>
+              <w:top w:val="single" w:sz="4" w:space="0" w:color="auto"/>
+              <w:left w:val="single" w:sz="4" w:space="0" w:color="auto"/>
+              <w:bottom w:val="single" w:sz="4" w:space="0" w:color="auto"/>
+              <w:right w:val="single" w:sz="4" w:space="0" w:color="auto"/>
+            </w:tcBorders>
+            <w:hideMark/>
+          </w:tcPr>
+          <w:p>
+            <w:pPr>
+              <w:spacing w:line="240" w:lineRule="auto"/>
+            </w:pPr>
             <w:proofErr w:type="spellStart"/>
             <w:r>
               <w:t>Fp</w:t>
@@ -102,38 +219,93 @@
         <w:tc>
           <w:tcPr>
             <w:tcW w:w="2623" w:type="dxa"/>
-          </w:tcPr>
-          <w:p/>
-        </w:tc>
-        <w:tc>
-          <w:tcPr>
-            <w:tcW w:w="2104" w:type="dxa"/>
-          </w:tcPr>
-          <w:p>
-            <w:r>
-              <w:t>Exp valve</w:t>
-            </w:r>
-          </w:p>
-        </w:tc>
-        <w:tc>
-          <w:tcPr>
-            <w:tcW w:w="1510" w:type="dxa"/>
-          </w:tcPr>
-          <w:p/>
+            <w:tcBorders>
+              <w:top w:val="single" w:sz="4" w:space="0" w:color="auto"/>
+              <w:left w:val="single" w:sz="4" w:space="0" w:color="auto"/>
+              <w:bottom w:val="single" w:sz="4" w:space="0" w:color="auto"/>
+              <w:right w:val="single" w:sz="4" w:space="0" w:color="auto"/>
+            </w:tcBorders>
+          </w:tcPr>
+          <w:p>
+            <w:pPr>
+              <w:spacing w:line="240" w:lineRule="auto"/>
+            </w:pPr>
+          </w:p>
+        </w:tc>
+        <w:tc>
+          <w:tcPr>
+            <w:tcW w:w="1772" w:type="dxa"/>
+            <w:tcBorders>
+              <w:top w:val="single" w:sz="4" w:space="0" w:color="auto"/>
+              <w:left w:val="single" w:sz="4" w:space="0" w:color="auto"/>
+              <w:bottom w:val="single" w:sz="4" w:space="0" w:color="auto"/>
+              <w:right w:val="single" w:sz="4" w:space="0" w:color="auto"/>
+            </w:tcBorders>
+            <w:hideMark/>
+          </w:tcPr>
+          <w:p>
+            <w:pPr>
+              <w:spacing w:line="240" w:lineRule="auto"/>
+            </w:pPr>
+            <w:r>
+              <w:t xml:space="preserve">Exp </w:t>
+            </w:r>
+            <w:proofErr w:type="spellStart"/>
+            <w:r>
+              <w:t>valve</w:t>
+            </w:r>
+            <w:proofErr w:type="spellEnd"/>
+          </w:p>
+        </w:tc>
+        <w:tc>
+          <w:tcPr>
+            <w:tcW w:w="1842" w:type="dxa"/>
+            <w:tcBorders>
+              <w:top w:val="single" w:sz="4" w:space="0" w:color="auto"/>
+              <w:left w:val="single" w:sz="4" w:space="0" w:color="auto"/>
+              <w:bottom w:val="single" w:sz="4" w:space="0" w:color="auto"/>
+              <w:right w:val="single" w:sz="4" w:space="0" w:color="auto"/>
+            </w:tcBorders>
+          </w:tcPr>
+          <w:p>
+            <w:pPr>
+              <w:spacing w:line="240" w:lineRule="auto"/>
+            </w:pPr>
+          </w:p>
         </w:tc>
         <w:tc>
           <w:tcPr>
             <w:tcW w:w="2262" w:type="dxa"/>
-          </w:tcPr>
-          <w:p/>
+            <w:tcBorders>
+              <w:top w:val="single" w:sz="4" w:space="0" w:color="auto"/>
+              <w:left w:val="single" w:sz="4" w:space="0" w:color="auto"/>
+              <w:bottom w:val="single" w:sz="4" w:space="0" w:color="auto"/>
+              <w:right w:val="single" w:sz="4" w:space="0" w:color="auto"/>
+            </w:tcBorders>
+          </w:tcPr>
+          <w:p>
+            <w:pPr>
+              <w:spacing w:line="240" w:lineRule="auto"/>
+            </w:pPr>
+          </w:p>
         </w:tc>
       </w:tr>
       <w:tr>
         <w:tc>
           <w:tcPr>
             <w:tcW w:w="1129" w:type="dxa"/>
-          </w:tcPr>
-          <w:p>
+            <w:tcBorders>
+              <w:top w:val="single" w:sz="4" w:space="0" w:color="auto"/>
+              <w:left w:val="single" w:sz="4" w:space="0" w:color="auto"/>
+              <w:bottom w:val="single" w:sz="4" w:space="0" w:color="auto"/>
+              <w:right w:val="single" w:sz="4" w:space="0" w:color="auto"/>
+            </w:tcBorders>
+            <w:hideMark/>
+          </w:tcPr>
+          <w:p>
+            <w:pPr>
+              <w:spacing w:line="240" w:lineRule="auto"/>
+            </w:pPr>
             <w:r>
               <w:t>C</w:t>
             </w:r>
@@ -142,42 +314,118 @@
         <w:tc>
           <w:tcPr>
             <w:tcW w:w="2623" w:type="dxa"/>
-          </w:tcPr>
-          <w:p>
-            <w:r>
-              <w:t>Discharge coefficient</w:t>
-            </w:r>
-          </w:p>
-        </w:tc>
-        <w:tc>
-          <w:tcPr>
-            <w:tcW w:w="2104" w:type="dxa"/>
-          </w:tcPr>
-          <w:p>
-            <w:r>
-              <w:t>Exp valve</w:t>
-            </w:r>
-          </w:p>
-        </w:tc>
-        <w:tc>
-          <w:tcPr>
-            <w:tcW w:w="1510" w:type="dxa"/>
-          </w:tcPr>
-          <w:p/>
+            <w:tcBorders>
+              <w:top w:val="single" w:sz="4" w:space="0" w:color="auto"/>
+              <w:left w:val="single" w:sz="4" w:space="0" w:color="auto"/>
+              <w:bottom w:val="single" w:sz="4" w:space="0" w:color="auto"/>
+              <w:right w:val="single" w:sz="4" w:space="0" w:color="auto"/>
+            </w:tcBorders>
+            <w:hideMark/>
+          </w:tcPr>
+          <w:p>
+            <w:pPr>
+              <w:spacing w:line="240" w:lineRule="auto"/>
+            </w:pPr>
+            <w:r>
+              <w:t xml:space="preserve">Discharge </w:t>
+            </w:r>
+            <w:proofErr w:type="spellStart"/>
+            <w:r>
+              <w:t>coefficient</w:t>
+            </w:r>
+            <w:proofErr w:type="spellEnd"/>
+          </w:p>
+        </w:tc>
+        <w:tc>
+          <w:tcPr>
+            <w:tcW w:w="1772" w:type="dxa"/>
+            <w:tcBorders>
+              <w:top w:val="single" w:sz="4" w:space="0" w:color="auto"/>
+              <w:left w:val="single" w:sz="4" w:space="0" w:color="auto"/>
+              <w:bottom w:val="single" w:sz="4" w:space="0" w:color="auto"/>
+              <w:right w:val="single" w:sz="4" w:space="0" w:color="auto"/>
+            </w:tcBorders>
+            <w:hideMark/>
+          </w:tcPr>
+          <w:p>
+            <w:pPr>
+              <w:spacing w:line="240" w:lineRule="auto"/>
+            </w:pPr>
+            <w:r>
+              <w:t xml:space="preserve">Exp </w:t>
+            </w:r>
+            <w:proofErr w:type="spellStart"/>
+            <w:r>
+              <w:t>valve</w:t>
+            </w:r>
+            <w:proofErr w:type="spellEnd"/>
+          </w:p>
+        </w:tc>
+        <w:tc>
+          <w:tcPr>
+            <w:tcW w:w="1842" w:type="dxa"/>
+            <w:tcBorders>
+              <w:top w:val="single" w:sz="4" w:space="0" w:color="auto"/>
+              <w:left w:val="single" w:sz="4" w:space="0" w:color="auto"/>
+              <w:bottom w:val="single" w:sz="4" w:space="0" w:color="auto"/>
+              <w:right w:val="single" w:sz="4" w:space="0" w:color="auto"/>
+            </w:tcBorders>
+            <w:hideMark/>
+          </w:tcPr>
+          <w:p>
+            <w:pPr>
+              <w:spacing w:line="240" w:lineRule="auto"/>
+            </w:pPr>
+            <w:r>
+              <w:t>20/</w:t>
+            </w:r>
+            <w:proofErr w:type="gramStart"/>
+            <w:r>
+              <w:t>2)^</w:t>
+            </w:r>
+            <w:proofErr w:type="gramEnd"/>
+            <w:r>
+              <w:t>2)*pi * 10^-6</w:t>
+            </w:r>
+          </w:p>
         </w:tc>
         <w:tc>
           <w:tcPr>
             <w:tcW w:w="2262" w:type="dxa"/>
-          </w:tcPr>
-          <w:p/>
+            <w:tcBorders>
+              <w:top w:val="single" w:sz="4" w:space="0" w:color="auto"/>
+              <w:left w:val="single" w:sz="4" w:space="0" w:color="auto"/>
+              <w:bottom w:val="single" w:sz="4" w:space="0" w:color="auto"/>
+              <w:right w:val="single" w:sz="4" w:space="0" w:color="auto"/>
+            </w:tcBorders>
+            <w:hideMark/>
+          </w:tcPr>
+          <w:p>
+            <w:pPr>
+              <w:spacing w:line="240" w:lineRule="auto"/>
+            </w:pPr>
+            <w:r>
+              <w:t>Kresten sim</w:t>
+            </w:r>
+          </w:p>
         </w:tc>
       </w:tr>
       <w:tr>
         <w:tc>
           <w:tcPr>
             <w:tcW w:w="1129" w:type="dxa"/>
-          </w:tcPr>
-          <w:p>
+            <w:tcBorders>
+              <w:top w:val="single" w:sz="4" w:space="0" w:color="auto"/>
+              <w:left w:val="single" w:sz="4" w:space="0" w:color="auto"/>
+              <w:bottom w:val="single" w:sz="4" w:space="0" w:color="auto"/>
+              <w:right w:val="single" w:sz="4" w:space="0" w:color="auto"/>
+            </w:tcBorders>
+            <w:hideMark/>
+          </w:tcPr>
+          <w:p>
+            <w:pPr>
+              <w:spacing w:line="240" w:lineRule="auto"/>
+            </w:pPr>
             <w:r>
               <w:t>A</w:t>
             </w:r>
@@ -186,42 +434,118 @@
         <w:tc>
           <w:tcPr>
             <w:tcW w:w="2623" w:type="dxa"/>
-          </w:tcPr>
-          <w:p>
-            <w:r>
-              <w:t>Cross sectional area</w:t>
-            </w:r>
-          </w:p>
-        </w:tc>
-        <w:tc>
-          <w:tcPr>
-            <w:tcW w:w="2104" w:type="dxa"/>
-          </w:tcPr>
-          <w:p>
-            <w:r>
-              <w:t>Exp valve</w:t>
-            </w:r>
-          </w:p>
-        </w:tc>
-        <w:tc>
-          <w:tcPr>
-            <w:tcW w:w="1510" w:type="dxa"/>
-          </w:tcPr>
-          <w:p/>
+            <w:tcBorders>
+              <w:top w:val="single" w:sz="4" w:space="0" w:color="auto"/>
+              <w:left w:val="single" w:sz="4" w:space="0" w:color="auto"/>
+              <w:bottom w:val="single" w:sz="4" w:space="0" w:color="auto"/>
+              <w:right w:val="single" w:sz="4" w:space="0" w:color="auto"/>
+            </w:tcBorders>
+            <w:hideMark/>
+          </w:tcPr>
+          <w:p>
+            <w:pPr>
+              <w:spacing w:line="240" w:lineRule="auto"/>
+            </w:pPr>
+            <w:r>
+              <w:t xml:space="preserve">Cross </w:t>
+            </w:r>
+            <w:proofErr w:type="spellStart"/>
+            <w:r>
+              <w:t>sectional</w:t>
+            </w:r>
+            <w:proofErr w:type="spellEnd"/>
+            <w:r>
+              <w:t xml:space="preserve"> </w:t>
+            </w:r>
+            <w:proofErr w:type="spellStart"/>
+            <w:r>
+              <w:t>area</w:t>
+            </w:r>
+            <w:proofErr w:type="spellEnd"/>
+          </w:p>
+        </w:tc>
+        <w:tc>
+          <w:tcPr>
+            <w:tcW w:w="1772" w:type="dxa"/>
+            <w:tcBorders>
+              <w:top w:val="single" w:sz="4" w:space="0" w:color="auto"/>
+              <w:left w:val="single" w:sz="4" w:space="0" w:color="auto"/>
+              <w:bottom w:val="single" w:sz="4" w:space="0" w:color="auto"/>
+              <w:right w:val="single" w:sz="4" w:space="0" w:color="auto"/>
+            </w:tcBorders>
+            <w:hideMark/>
+          </w:tcPr>
+          <w:p>
+            <w:pPr>
+              <w:spacing w:line="240" w:lineRule="auto"/>
+            </w:pPr>
+            <w:r>
+              <w:t xml:space="preserve">Exp </w:t>
+            </w:r>
+            <w:proofErr w:type="spellStart"/>
+            <w:r>
+              <w:t>valve</w:t>
+            </w:r>
+            <w:proofErr w:type="spellEnd"/>
+          </w:p>
+        </w:tc>
+        <w:tc>
+          <w:tcPr>
+            <w:tcW w:w="1842" w:type="dxa"/>
+            <w:tcBorders>
+              <w:top w:val="single" w:sz="4" w:space="0" w:color="auto"/>
+              <w:left w:val="single" w:sz="4" w:space="0" w:color="auto"/>
+              <w:bottom w:val="single" w:sz="4" w:space="0" w:color="auto"/>
+              <w:right w:val="single" w:sz="4" w:space="0" w:color="auto"/>
+            </w:tcBorders>
+            <w:hideMark/>
+          </w:tcPr>
+          <w:p>
+            <w:pPr>
+              <w:spacing w:line="240" w:lineRule="auto"/>
+            </w:pPr>
+            <w:r>
+              <w:t>0.64</w:t>
+            </w:r>
+          </w:p>
         </w:tc>
         <w:tc>
           <w:tcPr>
             <w:tcW w:w="2262" w:type="dxa"/>
-          </w:tcPr>
-          <w:p/>
+            <w:tcBorders>
+              <w:top w:val="single" w:sz="4" w:space="0" w:color="auto"/>
+              <w:left w:val="single" w:sz="4" w:space="0" w:color="auto"/>
+              <w:bottom w:val="single" w:sz="4" w:space="0" w:color="auto"/>
+              <w:right w:val="single" w:sz="4" w:space="0" w:color="auto"/>
+            </w:tcBorders>
+            <w:hideMark/>
+          </w:tcPr>
+          <w:p>
+            <w:pPr>
+              <w:spacing w:line="240" w:lineRule="auto"/>
+            </w:pPr>
+            <w:r>
+              <w:t>Kresten sim</w:t>
+            </w:r>
+          </w:p>
         </w:tc>
       </w:tr>
       <w:tr>
         <w:tc>
           <w:tcPr>
             <w:tcW w:w="1129" w:type="dxa"/>
-          </w:tcPr>
-          <w:p>
+            <w:tcBorders>
+              <w:top w:val="single" w:sz="4" w:space="0" w:color="auto"/>
+              <w:left w:val="single" w:sz="4" w:space="0" w:color="auto"/>
+              <w:bottom w:val="single" w:sz="4" w:space="0" w:color="auto"/>
+              <w:right w:val="single" w:sz="4" w:space="0" w:color="auto"/>
+            </w:tcBorders>
+            <w:hideMark/>
+          </w:tcPr>
+          <w:p>
+            <w:pPr>
+              <w:spacing w:line="240" w:lineRule="auto"/>
+            </w:pPr>
             <w:r>
               <w:t>V1</w:t>
             </w:r>
@@ -230,38 +554,101 @@
         <w:tc>
           <w:tcPr>
             <w:tcW w:w="2623" w:type="dxa"/>
-          </w:tcPr>
-          <w:p>
-            <w:r>
-              <w:t>Cylinder internal vol. Before stroke</w:t>
-            </w:r>
-          </w:p>
-        </w:tc>
-        <w:tc>
-          <w:tcPr>
-            <w:tcW w:w="2104" w:type="dxa"/>
-          </w:tcPr>
-          <w:p>
+            <w:tcBorders>
+              <w:top w:val="single" w:sz="4" w:space="0" w:color="auto"/>
+              <w:left w:val="single" w:sz="4" w:space="0" w:color="auto"/>
+              <w:bottom w:val="single" w:sz="4" w:space="0" w:color="auto"/>
+              <w:right w:val="single" w:sz="4" w:space="0" w:color="auto"/>
+            </w:tcBorders>
+            <w:hideMark/>
+          </w:tcPr>
+          <w:p>
+            <w:pPr>
+              <w:spacing w:line="240" w:lineRule="auto"/>
+            </w:pPr>
+            <w:r>
+              <w:t xml:space="preserve">Cylinder </w:t>
+            </w:r>
+            <w:proofErr w:type="spellStart"/>
+            <w:r>
+              <w:t>internal</w:t>
+            </w:r>
+            <w:proofErr w:type="spellEnd"/>
+            <w:r>
+              <w:t xml:space="preserve"> vol. </w:t>
+            </w:r>
+            <w:proofErr w:type="spellStart"/>
+            <w:r>
+              <w:t>Before</w:t>
+            </w:r>
+            <w:proofErr w:type="spellEnd"/>
+            <w:r>
+              <w:t xml:space="preserve"> stroke</w:t>
+            </w:r>
+          </w:p>
+        </w:tc>
+        <w:tc>
+          <w:tcPr>
+            <w:tcW w:w="1772" w:type="dxa"/>
+            <w:tcBorders>
+              <w:top w:val="single" w:sz="4" w:space="0" w:color="auto"/>
+              <w:left w:val="single" w:sz="4" w:space="0" w:color="auto"/>
+              <w:bottom w:val="single" w:sz="4" w:space="0" w:color="auto"/>
+              <w:right w:val="single" w:sz="4" w:space="0" w:color="auto"/>
+            </w:tcBorders>
+            <w:hideMark/>
+          </w:tcPr>
+          <w:p>
+            <w:pPr>
+              <w:spacing w:line="240" w:lineRule="auto"/>
+            </w:pPr>
+            <w:proofErr w:type="spellStart"/>
             <w:r>
               <w:t>Compressor</w:t>
             </w:r>
-          </w:p>
-        </w:tc>
-        <w:tc>
-          <w:tcPr>
-            <w:tcW w:w="1510" w:type="dxa"/>
-          </w:tcPr>
-          <w:p>
+            <w:proofErr w:type="spellEnd"/>
+          </w:p>
+        </w:tc>
+        <w:tc>
+          <w:tcPr>
+            <w:tcW w:w="1842" w:type="dxa"/>
+            <w:tcBorders>
+              <w:top w:val="single" w:sz="4" w:space="0" w:color="auto"/>
+              <w:left w:val="single" w:sz="4" w:space="0" w:color="auto"/>
+              <w:bottom w:val="single" w:sz="4" w:space="0" w:color="auto"/>
+              <w:right w:val="single" w:sz="4" w:space="0" w:color="auto"/>
+            </w:tcBorders>
+            <w:hideMark/>
+          </w:tcPr>
+          <w:p>
+            <w:pPr>
+              <w:spacing w:line="240" w:lineRule="auto"/>
+            </w:pPr>
             <w:r>
               <w:t>50cm^3</w:t>
             </w:r>
           </w:p>
+          <w:p>
+            <w:pPr>
+              <w:spacing w:line="240" w:lineRule="auto"/>
+            </w:pPr>
+          </w:p>
         </w:tc>
         <w:tc>
           <w:tcPr>
             <w:tcW w:w="2262" w:type="dxa"/>
-          </w:tcPr>
-          <w:p>
+            <w:tcBorders>
+              <w:top w:val="single" w:sz="4" w:space="0" w:color="auto"/>
+              <w:left w:val="single" w:sz="4" w:space="0" w:color="auto"/>
+              <w:bottom w:val="single" w:sz="4" w:space="0" w:color="auto"/>
+              <w:right w:val="single" w:sz="4" w:space="0" w:color="auto"/>
+            </w:tcBorders>
+            <w:hideMark/>
+          </w:tcPr>
+          <w:p>
+            <w:pPr>
+              <w:spacing w:line="240" w:lineRule="auto"/>
+            </w:pPr>
             <w:r>
               <w:t>Info ved møde 07/04</w:t>
             </w:r>
@@ -272,8 +659,18 @@
         <w:tc>
           <w:tcPr>
             <w:tcW w:w="1129" w:type="dxa"/>
-          </w:tcPr>
-          <w:p>
+            <w:tcBorders>
+              <w:top w:val="single" w:sz="4" w:space="0" w:color="auto"/>
+              <w:left w:val="single" w:sz="4" w:space="0" w:color="auto"/>
+              <w:bottom w:val="single" w:sz="4" w:space="0" w:color="auto"/>
+              <w:right w:val="single" w:sz="4" w:space="0" w:color="auto"/>
+            </w:tcBorders>
+            <w:hideMark/>
+          </w:tcPr>
+          <w:p>
+            <w:pPr>
+              <w:spacing w:line="240" w:lineRule="auto"/>
+            </w:pPr>
             <w:proofErr w:type="spellStart"/>
             <w:r>
               <w:t>Vc</w:t>
@@ -284,9 +681,17 @@
         <w:tc>
           <w:tcPr>
             <w:tcW w:w="2623" w:type="dxa"/>
-          </w:tcPr>
-          <w:p>
-            <w:pPr>
+            <w:tcBorders>
+              <w:top w:val="single" w:sz="4" w:space="0" w:color="auto"/>
+              <w:left w:val="single" w:sz="4" w:space="0" w:color="auto"/>
+              <w:bottom w:val="single" w:sz="4" w:space="0" w:color="auto"/>
+              <w:right w:val="single" w:sz="4" w:space="0" w:color="auto"/>
+            </w:tcBorders>
+            <w:hideMark/>
+          </w:tcPr>
+          <w:p>
+            <w:pPr>
+              <w:spacing w:line="240" w:lineRule="auto"/>
               <w:rPr>
                 <w:lang w:val="en-US"/>
               </w:rPr>
@@ -301,24 +706,44 @@
         </w:tc>
         <w:tc>
           <w:tcPr>
-            <w:tcW w:w="2104" w:type="dxa"/>
-          </w:tcPr>
-          <w:p>
-            <w:pPr>
-              <w:rPr>
-                <w:lang w:val="en-US"/>
-              </w:rPr>
-            </w:pPr>
+            <w:tcW w:w="1772" w:type="dxa"/>
+            <w:tcBorders>
+              <w:top w:val="single" w:sz="4" w:space="0" w:color="auto"/>
+              <w:left w:val="single" w:sz="4" w:space="0" w:color="auto"/>
+              <w:bottom w:val="single" w:sz="4" w:space="0" w:color="auto"/>
+              <w:right w:val="single" w:sz="4" w:space="0" w:color="auto"/>
+            </w:tcBorders>
+            <w:hideMark/>
+          </w:tcPr>
+          <w:p>
+            <w:pPr>
+              <w:spacing w:line="240" w:lineRule="auto"/>
+              <w:rPr>
+                <w:lang w:val="en-US"/>
+              </w:rPr>
+            </w:pPr>
+            <w:proofErr w:type="spellStart"/>
             <w:r>
               <w:t>Compressor</w:t>
             </w:r>
-          </w:p>
-        </w:tc>
-        <w:tc>
-          <w:tcPr>
-            <w:tcW w:w="1510" w:type="dxa"/>
-          </w:tcPr>
-          <w:p>
+            <w:proofErr w:type="spellEnd"/>
+          </w:p>
+        </w:tc>
+        <w:tc>
+          <w:tcPr>
+            <w:tcW w:w="1842" w:type="dxa"/>
+            <w:tcBorders>
+              <w:top w:val="single" w:sz="4" w:space="0" w:color="auto"/>
+              <w:left w:val="single" w:sz="4" w:space="0" w:color="auto"/>
+              <w:bottom w:val="single" w:sz="4" w:space="0" w:color="auto"/>
+              <w:right w:val="single" w:sz="4" w:space="0" w:color="auto"/>
+            </w:tcBorders>
+            <w:hideMark/>
+          </w:tcPr>
+          <w:p>
+            <w:pPr>
+              <w:spacing w:line="240" w:lineRule="auto"/>
+            </w:pPr>
             <w:r>
               <w:t>0.05*50cm^3</w:t>
             </w:r>
@@ -327,8 +752,18 @@
         <w:tc>
           <w:tcPr>
             <w:tcW w:w="2262" w:type="dxa"/>
-          </w:tcPr>
-          <w:p>
+            <w:tcBorders>
+              <w:top w:val="single" w:sz="4" w:space="0" w:color="auto"/>
+              <w:left w:val="single" w:sz="4" w:space="0" w:color="auto"/>
+              <w:bottom w:val="single" w:sz="4" w:space="0" w:color="auto"/>
+              <w:right w:val="single" w:sz="4" w:space="0" w:color="auto"/>
+            </w:tcBorders>
+            <w:hideMark/>
+          </w:tcPr>
+          <w:p>
+            <w:pPr>
+              <w:spacing w:line="240" w:lineRule="auto"/>
+            </w:pPr>
             <w:r>
               <w:t>Info ved møde 07/04</w:t>
             </w:r>
@@ -339,9 +774,17 @@
         <w:tc>
           <w:tcPr>
             <w:tcW w:w="1129" w:type="dxa"/>
-          </w:tcPr>
-          <w:p>
-            <w:pPr>
+            <w:tcBorders>
+              <w:top w:val="single" w:sz="4" w:space="0" w:color="auto"/>
+              <w:left w:val="single" w:sz="4" w:space="0" w:color="auto"/>
+              <w:bottom w:val="single" w:sz="4" w:space="0" w:color="auto"/>
+              <w:right w:val="single" w:sz="4" w:space="0" w:color="auto"/>
+            </w:tcBorders>
+            <w:hideMark/>
+          </w:tcPr>
+          <w:p>
+            <w:pPr>
+              <w:spacing w:line="240" w:lineRule="auto"/>
               <w:rPr>
                 <w:lang w:val="en-US"/>
               </w:rPr>
@@ -357,9 +800,17 @@
         <w:tc>
           <w:tcPr>
             <w:tcW w:w="2623" w:type="dxa"/>
-          </w:tcPr>
-          <w:p>
-            <w:pPr>
+            <w:tcBorders>
+              <w:top w:val="single" w:sz="4" w:space="0" w:color="auto"/>
+              <w:left w:val="single" w:sz="4" w:space="0" w:color="auto"/>
+              <w:bottom w:val="single" w:sz="4" w:space="0" w:color="auto"/>
+              <w:right w:val="single" w:sz="4" w:space="0" w:color="auto"/>
+            </w:tcBorders>
+            <w:hideMark/>
+          </w:tcPr>
+          <w:p>
+            <w:pPr>
+              <w:spacing w:line="240" w:lineRule="auto"/>
               <w:rPr>
                 <w:lang w:val="en-US"/>
               </w:rPr>
@@ -373,6 +824,7 @@
           </w:p>
           <w:p>
             <w:pPr>
+              <w:spacing w:line="240" w:lineRule="auto"/>
               <w:rPr>
                 <w:lang w:val="en-US"/>
               </w:rPr>
@@ -387,24 +839,44 @@
         </w:tc>
         <w:tc>
           <w:tcPr>
-            <w:tcW w:w="2104" w:type="dxa"/>
-          </w:tcPr>
-          <w:p>
-            <w:pPr>
-              <w:rPr>
-                <w:lang w:val="en-US"/>
-              </w:rPr>
-            </w:pPr>
+            <w:tcW w:w="1772" w:type="dxa"/>
+            <w:tcBorders>
+              <w:top w:val="single" w:sz="4" w:space="0" w:color="auto"/>
+              <w:left w:val="single" w:sz="4" w:space="0" w:color="auto"/>
+              <w:bottom w:val="single" w:sz="4" w:space="0" w:color="auto"/>
+              <w:right w:val="single" w:sz="4" w:space="0" w:color="auto"/>
+            </w:tcBorders>
+            <w:hideMark/>
+          </w:tcPr>
+          <w:p>
+            <w:pPr>
+              <w:spacing w:line="240" w:lineRule="auto"/>
+              <w:rPr>
+                <w:lang w:val="en-US"/>
+              </w:rPr>
+            </w:pPr>
+            <w:proofErr w:type="spellStart"/>
             <w:r>
               <w:t>Compressor</w:t>
             </w:r>
-          </w:p>
-        </w:tc>
-        <w:tc>
-          <w:tcPr>
-            <w:tcW w:w="1510" w:type="dxa"/>
-          </w:tcPr>
-          <w:p>
+            <w:proofErr w:type="spellEnd"/>
+          </w:p>
+        </w:tc>
+        <w:tc>
+          <w:tcPr>
+            <w:tcW w:w="1842" w:type="dxa"/>
+            <w:tcBorders>
+              <w:top w:val="single" w:sz="4" w:space="0" w:color="auto"/>
+              <w:left w:val="single" w:sz="4" w:space="0" w:color="auto"/>
+              <w:bottom w:val="single" w:sz="4" w:space="0" w:color="auto"/>
+              <w:right w:val="single" w:sz="4" w:space="0" w:color="auto"/>
+            </w:tcBorders>
+            <w:hideMark/>
+          </w:tcPr>
+          <w:p>
+            <w:pPr>
+              <w:spacing w:line="240" w:lineRule="auto"/>
+            </w:pPr>
             <w:r>
               <w:rPr>
                 <w:lang w:val="en-US"/>
@@ -416,8 +888,18 @@
         <w:tc>
           <w:tcPr>
             <w:tcW w:w="2262" w:type="dxa"/>
-          </w:tcPr>
-          <w:p>
+            <w:tcBorders>
+              <w:top w:val="single" w:sz="4" w:space="0" w:color="auto"/>
+              <w:left w:val="single" w:sz="4" w:space="0" w:color="auto"/>
+              <w:bottom w:val="single" w:sz="4" w:space="0" w:color="auto"/>
+              <w:right w:val="single" w:sz="4" w:space="0" w:color="auto"/>
+            </w:tcBorders>
+            <w:hideMark/>
+          </w:tcPr>
+          <w:p>
+            <w:pPr>
+              <w:spacing w:line="240" w:lineRule="auto"/>
+            </w:pPr>
             <w:r>
               <w:t xml:space="preserve">Freon </w:t>
             </w:r>
@@ -427,10 +909,7 @@
             </w:r>
             <w:proofErr w:type="spellEnd"/>
             <w:r>
-              <w:t xml:space="preserve"> ved 500kPa 20d</w:t>
-            </w:r>
-            <w:r>
-              <w:t>egC</w:t>
+              <w:t xml:space="preserve"> ved 500kPa 20degC</w:t>
             </w:r>
           </w:p>
         </w:tc>
@@ -439,9 +918,17 @@
         <w:tc>
           <w:tcPr>
             <w:tcW w:w="1129" w:type="dxa"/>
-          </w:tcPr>
-          <w:p>
-            <w:pPr>
+            <w:tcBorders>
+              <w:top w:val="single" w:sz="4" w:space="0" w:color="auto"/>
+              <w:left w:val="single" w:sz="4" w:space="0" w:color="auto"/>
+              <w:bottom w:val="single" w:sz="4" w:space="0" w:color="auto"/>
+              <w:right w:val="single" w:sz="4" w:space="0" w:color="auto"/>
+            </w:tcBorders>
+            <w:hideMark/>
+          </w:tcPr>
+          <w:p>
+            <w:pPr>
+              <w:spacing w:line="240" w:lineRule="auto"/>
               <w:rPr>
                 <w:lang w:val="en-US"/>
               </w:rPr>
@@ -457,9 +944,17 @@
         <w:tc>
           <w:tcPr>
             <w:tcW w:w="2623" w:type="dxa"/>
-          </w:tcPr>
-          <w:p>
-            <w:pPr>
+            <w:tcBorders>
+              <w:top w:val="single" w:sz="4" w:space="0" w:color="auto"/>
+              <w:left w:val="single" w:sz="4" w:space="0" w:color="auto"/>
+              <w:bottom w:val="single" w:sz="4" w:space="0" w:color="auto"/>
+              <w:right w:val="single" w:sz="4" w:space="0" w:color="auto"/>
+            </w:tcBorders>
+            <w:hideMark/>
+          </w:tcPr>
+          <w:p>
+            <w:pPr>
+              <w:spacing w:line="240" w:lineRule="auto"/>
               <w:rPr>
                 <w:lang w:val="en-US"/>
               </w:rPr>
@@ -474,10 +969,18 @@
         </w:tc>
         <w:tc>
           <w:tcPr>
-            <w:tcW w:w="2104" w:type="dxa"/>
-          </w:tcPr>
-          <w:p>
-            <w:pPr>
+            <w:tcW w:w="1772" w:type="dxa"/>
+            <w:tcBorders>
+              <w:top w:val="single" w:sz="4" w:space="0" w:color="auto"/>
+              <w:left w:val="single" w:sz="4" w:space="0" w:color="auto"/>
+              <w:bottom w:val="single" w:sz="4" w:space="0" w:color="auto"/>
+              <w:right w:val="single" w:sz="4" w:space="0" w:color="auto"/>
+            </w:tcBorders>
+            <w:hideMark/>
+          </w:tcPr>
+          <w:p>
+            <w:pPr>
+              <w:spacing w:line="240" w:lineRule="auto"/>
               <w:rPr>
                 <w:lang w:val="en-US"/>
               </w:rPr>
@@ -492,26 +995,59 @@
         </w:tc>
         <w:tc>
           <w:tcPr>
-            <w:tcW w:w="1510" w:type="dxa"/>
-          </w:tcPr>
-          <w:p>
-            <w:pPr>
-              <w:rPr>
-                <w:lang w:val="en-US"/>
-              </w:rPr>
-            </w:pPr>
+            <w:tcW w:w="1842" w:type="dxa"/>
+            <w:tcBorders>
+              <w:top w:val="single" w:sz="4" w:space="0" w:color="auto"/>
+              <w:left w:val="single" w:sz="4" w:space="0" w:color="auto"/>
+              <w:bottom w:val="single" w:sz="4" w:space="0" w:color="auto"/>
+              <w:right w:val="single" w:sz="4" w:space="0" w:color="auto"/>
+            </w:tcBorders>
+            <w:hideMark/>
+          </w:tcPr>
+          <w:p>
+            <w:pPr>
+              <w:spacing w:line="240" w:lineRule="auto"/>
+              <w:rPr>
+                <w:lang w:val="en-US"/>
+              </w:rPr>
+            </w:pPr>
+            <w:r>
+              <w:rPr>
+                <w:lang w:val="en-US"/>
+              </w:rPr>
+              <w:t>1/2200</w:t>
+            </w:r>
+            <w:r>
+              <w:rPr>
+                <w:lang w:val="en-US"/>
+              </w:rPr>
+              <w:t xml:space="preserve"> </w:t>
+            </w:r>
           </w:p>
         </w:tc>
         <w:tc>
           <w:tcPr>
             <w:tcW w:w="2262" w:type="dxa"/>
-          </w:tcPr>
-          <w:p>
-            <w:pPr>
-              <w:rPr>
-                <w:lang w:val="en-US"/>
-              </w:rPr>
-            </w:pPr>
+            <w:tcBorders>
+              <w:top w:val="single" w:sz="4" w:space="0" w:color="auto"/>
+              <w:left w:val="single" w:sz="4" w:space="0" w:color="auto"/>
+              <w:bottom w:val="single" w:sz="4" w:space="0" w:color="auto"/>
+              <w:right w:val="single" w:sz="4" w:space="0" w:color="auto"/>
+            </w:tcBorders>
+          </w:tcPr>
+          <w:p>
+            <w:pPr>
+              <w:spacing w:line="240" w:lineRule="auto"/>
+              <w:rPr>
+                <w:lang w:val="en-US"/>
+              </w:rPr>
+            </w:pPr>
+            <w:r>
+              <w:rPr>
+                <w:lang w:val="en-US"/>
+              </w:rPr>
+              <w:t>Se cpr1_a.m</w:t>
+            </w:r>
           </w:p>
         </w:tc>
       </w:tr>
@@ -519,9 +1055,17 @@
         <w:tc>
           <w:tcPr>
             <w:tcW w:w="1129" w:type="dxa"/>
-          </w:tcPr>
-          <w:p>
-            <w:pPr>
+            <w:tcBorders>
+              <w:top w:val="single" w:sz="4" w:space="0" w:color="auto"/>
+              <w:left w:val="single" w:sz="4" w:space="0" w:color="auto"/>
+              <w:bottom w:val="single" w:sz="4" w:space="0" w:color="auto"/>
+              <w:right w:val="single" w:sz="4" w:space="0" w:color="auto"/>
+            </w:tcBorders>
+            <w:hideMark/>
+          </w:tcPr>
+          <w:p>
+            <w:pPr>
+              <w:spacing w:line="240" w:lineRule="auto"/>
               <w:rPr>
                 <w:lang w:val="en-US"/>
               </w:rPr>
@@ -537,9 +1081,17 @@
         <w:tc>
           <w:tcPr>
             <w:tcW w:w="2623" w:type="dxa"/>
-          </w:tcPr>
-          <w:p>
-            <w:pPr>
+            <w:tcBorders>
+              <w:top w:val="single" w:sz="4" w:space="0" w:color="auto"/>
+              <w:left w:val="single" w:sz="4" w:space="0" w:color="auto"/>
+              <w:bottom w:val="single" w:sz="4" w:space="0" w:color="auto"/>
+              <w:right w:val="single" w:sz="4" w:space="0" w:color="auto"/>
+            </w:tcBorders>
+            <w:hideMark/>
+          </w:tcPr>
+          <w:p>
+            <w:pPr>
+              <w:spacing w:line="240" w:lineRule="auto"/>
               <w:rPr>
                 <w:lang w:val="en-US"/>
               </w:rPr>
@@ -554,10 +1106,18 @@
         </w:tc>
         <w:tc>
           <w:tcPr>
-            <w:tcW w:w="2104" w:type="dxa"/>
-          </w:tcPr>
-          <w:p>
-            <w:pPr>
+            <w:tcW w:w="1772" w:type="dxa"/>
+            <w:tcBorders>
+              <w:top w:val="single" w:sz="4" w:space="0" w:color="auto"/>
+              <w:left w:val="single" w:sz="4" w:space="0" w:color="auto"/>
+              <w:bottom w:val="single" w:sz="4" w:space="0" w:color="auto"/>
+              <w:right w:val="single" w:sz="4" w:space="0" w:color="auto"/>
+            </w:tcBorders>
+            <w:hideMark/>
+          </w:tcPr>
+          <w:p>
+            <w:pPr>
+              <w:spacing w:line="240" w:lineRule="auto"/>
               <w:rPr>
                 <w:lang w:val="en-US"/>
               </w:rPr>
@@ -572,22 +1132,49 @@
         </w:tc>
         <w:tc>
           <w:tcPr>
-            <w:tcW w:w="1510" w:type="dxa"/>
-          </w:tcPr>
-          <w:p>
-            <w:pPr>
-              <w:rPr>
-                <w:lang w:val="en-US"/>
-              </w:rPr>
-            </w:pPr>
+            <w:tcW w:w="1842" w:type="dxa"/>
+            <w:tcBorders>
+              <w:top w:val="single" w:sz="4" w:space="0" w:color="auto"/>
+              <w:left w:val="single" w:sz="4" w:space="0" w:color="auto"/>
+              <w:bottom w:val="single" w:sz="4" w:space="0" w:color="auto"/>
+              <w:right w:val="single" w:sz="4" w:space="0" w:color="auto"/>
+            </w:tcBorders>
+            <w:hideMark/>
+          </w:tcPr>
+          <w:p>
+            <w:pPr>
+              <w:spacing w:line="240" w:lineRule="auto"/>
+              <w:rPr>
+                <w:rFonts w:ascii="Consolas" w:eastAsia="Times New Roman" w:hAnsi="Consolas" w:cs="Times New Roman"/>
+                <w:sz w:val="20"/>
+                <w:szCs w:val="20"/>
+                <w:lang w:eastAsia="da-DK"/>
+              </w:rPr>
+            </w:pPr>
+            <w:r>
+              <w:rPr>
+                <w:rFonts w:ascii="Consolas" w:eastAsia="Times New Roman" w:hAnsi="Consolas" w:cs="Times New Roman"/>
+                <w:sz w:val="20"/>
+                <w:szCs w:val="20"/>
+                <w:lang w:eastAsia="da-DK"/>
+              </w:rPr>
+              <w:t>22.976 kg</w:t>
+            </w:r>
           </w:p>
         </w:tc>
         <w:tc>
           <w:tcPr>
             <w:tcW w:w="2262" w:type="dxa"/>
-          </w:tcPr>
-          <w:p>
-            <w:pPr>
+            <w:tcBorders>
+              <w:top w:val="single" w:sz="4" w:space="0" w:color="auto"/>
+              <w:left w:val="single" w:sz="4" w:space="0" w:color="auto"/>
+              <w:bottom w:val="single" w:sz="4" w:space="0" w:color="auto"/>
+              <w:right w:val="single" w:sz="4" w:space="0" w:color="auto"/>
+            </w:tcBorders>
+          </w:tcPr>
+          <w:p>
+            <w:pPr>
+              <w:spacing w:line="240" w:lineRule="auto"/>
               <w:rPr>
                 <w:lang w:val="en-US"/>
               </w:rPr>
@@ -599,9 +1186,17 @@
         <w:tc>
           <w:tcPr>
             <w:tcW w:w="1129" w:type="dxa"/>
-          </w:tcPr>
-          <w:p>
-            <w:pPr>
+            <w:tcBorders>
+              <w:top w:val="single" w:sz="4" w:space="0" w:color="auto"/>
+              <w:left w:val="single" w:sz="4" w:space="0" w:color="auto"/>
+              <w:bottom w:val="single" w:sz="4" w:space="0" w:color="auto"/>
+              <w:right w:val="single" w:sz="4" w:space="0" w:color="auto"/>
+            </w:tcBorders>
+            <w:hideMark/>
+          </w:tcPr>
+          <w:p>
+            <w:pPr>
+              <w:spacing w:line="240" w:lineRule="auto"/>
               <w:rPr>
                 <w:lang w:val="en-US"/>
               </w:rPr>
@@ -619,9 +1214,17 @@
         <w:tc>
           <w:tcPr>
             <w:tcW w:w="2623" w:type="dxa"/>
-          </w:tcPr>
-          <w:p>
-            <w:pPr>
+            <w:tcBorders>
+              <w:top w:val="single" w:sz="4" w:space="0" w:color="auto"/>
+              <w:left w:val="single" w:sz="4" w:space="0" w:color="auto"/>
+              <w:bottom w:val="single" w:sz="4" w:space="0" w:color="auto"/>
+              <w:right w:val="single" w:sz="4" w:space="0" w:color="auto"/>
+            </w:tcBorders>
+            <w:hideMark/>
+          </w:tcPr>
+          <w:p>
+            <w:pPr>
+              <w:spacing w:line="240" w:lineRule="auto"/>
               <w:rPr>
                 <w:lang w:val="en-US"/>
               </w:rPr>
@@ -635,6 +1238,7 @@
           </w:p>
           <w:p>
             <w:pPr>
+              <w:spacing w:line="240" w:lineRule="auto"/>
               <w:rPr>
                 <w:lang w:val="en-US"/>
               </w:rPr>
@@ -649,10 +1253,18 @@
         </w:tc>
         <w:tc>
           <w:tcPr>
-            <w:tcW w:w="2104" w:type="dxa"/>
-          </w:tcPr>
-          <w:p>
-            <w:pPr>
+            <w:tcW w:w="1772" w:type="dxa"/>
+            <w:tcBorders>
+              <w:top w:val="single" w:sz="4" w:space="0" w:color="auto"/>
+              <w:left w:val="single" w:sz="4" w:space="0" w:color="auto"/>
+              <w:bottom w:val="single" w:sz="4" w:space="0" w:color="auto"/>
+              <w:right w:val="single" w:sz="4" w:space="0" w:color="auto"/>
+            </w:tcBorders>
+            <w:hideMark/>
+          </w:tcPr>
+          <w:p>
+            <w:pPr>
+              <w:spacing w:line="240" w:lineRule="auto"/>
               <w:rPr>
                 <w:lang w:val="en-US"/>
               </w:rPr>
@@ -667,10 +1279,47 @@
         </w:tc>
         <w:tc>
           <w:tcPr>
-            <w:tcW w:w="1510" w:type="dxa"/>
-          </w:tcPr>
-          <w:p>
-            <w:pPr>
+            <w:tcW w:w="1842" w:type="dxa"/>
+            <w:tcBorders>
+              <w:top w:val="single" w:sz="4" w:space="0" w:color="auto"/>
+              <w:left w:val="single" w:sz="4" w:space="0" w:color="auto"/>
+              <w:bottom w:val="single" w:sz="4" w:space="0" w:color="auto"/>
+              <w:right w:val="single" w:sz="4" w:space="0" w:color="auto"/>
+            </w:tcBorders>
+          </w:tcPr>
+          <w:p>
+            <w:pPr>
+              <w:spacing w:line="240" w:lineRule="auto"/>
+              <w:rPr>
+                <w:rFonts w:ascii="Consolas" w:eastAsia="Times New Roman" w:hAnsi="Consolas" w:cs="Times New Roman"/>
+                <w:sz w:val="20"/>
+                <w:szCs w:val="20"/>
+                <w:lang w:eastAsia="da-DK"/>
+              </w:rPr>
+            </w:pPr>
+            <w:r>
+              <w:rPr>
+                <w:rFonts w:ascii="Consolas" w:eastAsia="Times New Roman" w:hAnsi="Consolas" w:cs="Times New Roman"/>
+                <w:sz w:val="20"/>
+                <w:szCs w:val="20"/>
+                <w:lang w:eastAsia="da-DK"/>
+              </w:rPr>
+              <w:t xml:space="preserve">387 </w:t>
+            </w:r>
+            <w:r>
+              <w:rPr>
+                <w:rFonts w:ascii="Consolas" w:eastAsia="Times New Roman" w:hAnsi="Consolas" w:cs="Times New Roman"/>
+                <w:color w:val="008013"/>
+                <w:sz w:val="20"/>
+                <w:szCs w:val="20"/>
+                <w:lang w:eastAsia="da-DK"/>
+              </w:rPr>
+              <w:t>[J/(kg*K)]</w:t>
+            </w:r>
+          </w:p>
+          <w:p>
+            <w:pPr>
+              <w:spacing w:line="240" w:lineRule="auto"/>
               <w:rPr>
                 <w:lang w:val="en-US"/>
               </w:rPr>
@@ -680,13 +1329,29 @@
         <w:tc>
           <w:tcPr>
             <w:tcW w:w="2262" w:type="dxa"/>
-          </w:tcPr>
-          <w:p>
-            <w:pPr>
-              <w:rPr>
-                <w:lang w:val="en-US"/>
-              </w:rPr>
-            </w:pPr>
+            <w:tcBorders>
+              <w:top w:val="single" w:sz="4" w:space="0" w:color="auto"/>
+              <w:left w:val="single" w:sz="4" w:space="0" w:color="auto"/>
+              <w:bottom w:val="single" w:sz="4" w:space="0" w:color="auto"/>
+              <w:right w:val="single" w:sz="4" w:space="0" w:color="auto"/>
+            </w:tcBorders>
+            <w:hideMark/>
+          </w:tcPr>
+          <w:p>
+            <w:pPr>
+              <w:spacing w:line="240" w:lineRule="auto"/>
+              <w:rPr>
+                <w:lang w:val="en-US"/>
+              </w:rPr>
+            </w:pPr>
+            <w:proofErr w:type="spellStart"/>
+            <w:r>
+              <w:rPr>
+                <w:lang w:val="en-US"/>
+              </w:rPr>
+              <w:t>Kobber</w:t>
+            </w:r>
+            <w:proofErr w:type="spellEnd"/>
           </w:p>
         </w:tc>
       </w:tr>
@@ -694,9 +1359,17 @@
         <w:tc>
           <w:tcPr>
             <w:tcW w:w="1129" w:type="dxa"/>
-          </w:tcPr>
-          <w:p>
-            <w:pPr>
+            <w:tcBorders>
+              <w:top w:val="single" w:sz="4" w:space="0" w:color="auto"/>
+              <w:left w:val="single" w:sz="4" w:space="0" w:color="auto"/>
+              <w:bottom w:val="single" w:sz="4" w:space="0" w:color="auto"/>
+              <w:right w:val="single" w:sz="4" w:space="0" w:color="auto"/>
+            </w:tcBorders>
+            <w:hideMark/>
+          </w:tcPr>
+          <w:p>
+            <w:pPr>
+              <w:spacing w:line="240" w:lineRule="auto"/>
               <w:rPr>
                 <w:lang w:val="en-US"/>
               </w:rPr>
@@ -713,9 +1386,17 @@
         <w:tc>
           <w:tcPr>
             <w:tcW w:w="2623" w:type="dxa"/>
-          </w:tcPr>
-          <w:p>
-            <w:pPr>
+            <w:tcBorders>
+              <w:top w:val="single" w:sz="4" w:space="0" w:color="auto"/>
+              <w:left w:val="single" w:sz="4" w:space="0" w:color="auto"/>
+              <w:bottom w:val="single" w:sz="4" w:space="0" w:color="auto"/>
+              <w:right w:val="single" w:sz="4" w:space="0" w:color="auto"/>
+            </w:tcBorders>
+            <w:hideMark/>
+          </w:tcPr>
+          <w:p>
+            <w:pPr>
+              <w:spacing w:line="240" w:lineRule="auto"/>
               <w:rPr>
                 <w:lang w:val="en-US"/>
               </w:rPr>
@@ -730,10 +1411,18 @@
         </w:tc>
         <w:tc>
           <w:tcPr>
-            <w:tcW w:w="2104" w:type="dxa"/>
-          </w:tcPr>
-          <w:p>
-            <w:pPr>
+            <w:tcW w:w="1772" w:type="dxa"/>
+            <w:tcBorders>
+              <w:top w:val="single" w:sz="4" w:space="0" w:color="auto"/>
+              <w:left w:val="single" w:sz="4" w:space="0" w:color="auto"/>
+              <w:bottom w:val="single" w:sz="4" w:space="0" w:color="auto"/>
+              <w:right w:val="single" w:sz="4" w:space="0" w:color="auto"/>
+            </w:tcBorders>
+            <w:hideMark/>
+          </w:tcPr>
+          <w:p>
+            <w:pPr>
+              <w:spacing w:line="240" w:lineRule="auto"/>
               <w:rPr>
                 <w:lang w:val="en-US"/>
               </w:rPr>
@@ -748,26 +1437,88 @@
         </w:tc>
         <w:tc>
           <w:tcPr>
-            <w:tcW w:w="1510" w:type="dxa"/>
-          </w:tcPr>
-          <w:p>
-            <w:pPr>
-              <w:rPr>
-                <w:lang w:val="en-US"/>
-              </w:rPr>
-            </w:pPr>
+            <w:tcW w:w="1842" w:type="dxa"/>
+            <w:tcBorders>
+              <w:top w:val="single" w:sz="4" w:space="0" w:color="auto"/>
+              <w:left w:val="single" w:sz="4" w:space="0" w:color="auto"/>
+              <w:bottom w:val="single" w:sz="4" w:space="0" w:color="auto"/>
+              <w:right w:val="single" w:sz="4" w:space="0" w:color="auto"/>
+            </w:tcBorders>
+            <w:hideMark/>
+          </w:tcPr>
+          <w:p>
+            <w:pPr>
+              <w:spacing w:line="240" w:lineRule="auto"/>
+              <w:rPr>
+                <w:lang w:val="en-US"/>
+              </w:rPr>
+            </w:pPr>
+            <w:r>
+              <w:rPr>
+                <w:lang w:val="en-US"/>
+              </w:rPr>
+              <w:t>0.1</w:t>
+            </w:r>
           </w:p>
         </w:tc>
         <w:tc>
           <w:tcPr>
             <w:tcW w:w="2262" w:type="dxa"/>
-          </w:tcPr>
-          <w:p>
-            <w:pPr>
-              <w:rPr>
-                <w:lang w:val="en-US"/>
-              </w:rPr>
-            </w:pPr>
+            <w:tcBorders>
+              <w:top w:val="single" w:sz="4" w:space="0" w:color="auto"/>
+              <w:left w:val="single" w:sz="4" w:space="0" w:color="auto"/>
+              <w:bottom w:val="single" w:sz="4" w:space="0" w:color="auto"/>
+              <w:right w:val="single" w:sz="4" w:space="0" w:color="auto"/>
+            </w:tcBorders>
+            <w:hideMark/>
+          </w:tcPr>
+          <w:p>
+            <w:pPr>
+              <w:spacing w:line="240" w:lineRule="auto"/>
+            </w:pPr>
+            <w:r>
+              <w:t xml:space="preserve">Kresten sim </w:t>
+            </w:r>
+          </w:p>
+          <w:p>
+            <w:pPr>
+              <w:spacing w:line="240" w:lineRule="auto"/>
+            </w:pPr>
+            <w:r>
+              <w:t>Kaldes der “</w:t>
+            </w:r>
+            <w:proofErr w:type="spellStart"/>
+            <w:r>
+              <w:t>pressure</w:t>
+            </w:r>
+            <w:proofErr w:type="spellEnd"/>
+            <w:r>
+              <w:t xml:space="preserve"> </w:t>
+            </w:r>
+            <w:proofErr w:type="spellStart"/>
+            <w:r>
+              <w:t>loss</w:t>
+            </w:r>
+            <w:proofErr w:type="spellEnd"/>
+            <w:r>
+              <w:t xml:space="preserve"> </w:t>
+            </w:r>
+            <w:proofErr w:type="spellStart"/>
+            <w:r>
+              <w:t>coefficient</w:t>
+            </w:r>
+            <w:proofErr w:type="spellEnd"/>
+            <w:r>
+              <w:t xml:space="preserve">” I </w:t>
+            </w:r>
+            <w:proofErr w:type="spellStart"/>
+            <w:r>
+              <w:t>condenser</w:t>
+            </w:r>
+            <w:proofErr w:type="spellEnd"/>
+            <w:r>
+              <w:t xml:space="preserve"> blok???</w:t>
+            </w:r>
           </w:p>
         </w:tc>
       </w:tr>
@@ -775,15 +1526,25 @@
         <w:tc>
           <w:tcPr>
             <w:tcW w:w="1129" w:type="dxa"/>
-          </w:tcPr>
-          <w:p>
-            <w:pPr>
-              <w:rPr>
-                <w:lang w:val="en-US"/>
-              </w:rPr>
-            </w:pPr>
-            <w:r>
-              <w:rPr>
+            <w:tcBorders>
+              <w:top w:val="single" w:sz="4" w:space="0" w:color="auto"/>
+              <w:left w:val="single" w:sz="4" w:space="0" w:color="auto"/>
+              <w:bottom w:val="single" w:sz="4" w:space="0" w:color="auto"/>
+              <w:right w:val="single" w:sz="4" w:space="0" w:color="auto"/>
+            </w:tcBorders>
+            <w:hideMark/>
+          </w:tcPr>
+          <w:p>
+            <w:pPr>
+              <w:spacing w:line="240" w:lineRule="auto"/>
+              <w:rPr>
+                <w:highlight w:val="yellow"/>
+                <w:lang w:val="en-US"/>
+              </w:rPr>
+            </w:pPr>
+            <w:r>
+              <w:rPr>
+                <w:highlight w:val="yellow"/>
                 <w:lang w:val="en-US"/>
               </w:rPr>
               <w:t>Vi</w:t>
@@ -793,15 +1554,25 @@
         <w:tc>
           <w:tcPr>
             <w:tcW w:w="2623" w:type="dxa"/>
-          </w:tcPr>
-          <w:p>
-            <w:pPr>
-              <w:rPr>
-                <w:lang w:val="en-US"/>
-              </w:rPr>
-            </w:pPr>
-            <w:r>
-              <w:rPr>
+            <w:tcBorders>
+              <w:top w:val="single" w:sz="4" w:space="0" w:color="auto"/>
+              <w:left w:val="single" w:sz="4" w:space="0" w:color="auto"/>
+              <w:bottom w:val="single" w:sz="4" w:space="0" w:color="auto"/>
+              <w:right w:val="single" w:sz="4" w:space="0" w:color="auto"/>
+            </w:tcBorders>
+            <w:hideMark/>
+          </w:tcPr>
+          <w:p>
+            <w:pPr>
+              <w:spacing w:line="240" w:lineRule="auto"/>
+              <w:rPr>
+                <w:highlight w:val="yellow"/>
+                <w:lang w:val="en-US"/>
+              </w:rPr>
+            </w:pPr>
+            <w:r>
+              <w:rPr>
+                <w:highlight w:val="yellow"/>
                 <w:lang w:val="en-US"/>
               </w:rPr>
               <w:t>Condenser internal volume</w:t>
@@ -810,16 +1581,26 @@
         </w:tc>
         <w:tc>
           <w:tcPr>
-            <w:tcW w:w="2104" w:type="dxa"/>
-          </w:tcPr>
-          <w:p>
-            <w:pPr>
-              <w:rPr>
-                <w:lang w:val="en-US"/>
-              </w:rPr>
-            </w:pPr>
-            <w:r>
-              <w:rPr>
+            <w:tcW w:w="1772" w:type="dxa"/>
+            <w:tcBorders>
+              <w:top w:val="single" w:sz="4" w:space="0" w:color="auto"/>
+              <w:left w:val="single" w:sz="4" w:space="0" w:color="auto"/>
+              <w:bottom w:val="single" w:sz="4" w:space="0" w:color="auto"/>
+              <w:right w:val="single" w:sz="4" w:space="0" w:color="auto"/>
+            </w:tcBorders>
+            <w:hideMark/>
+          </w:tcPr>
+          <w:p>
+            <w:pPr>
+              <w:spacing w:line="240" w:lineRule="auto"/>
+              <w:rPr>
+                <w:highlight w:val="yellow"/>
+                <w:lang w:val="en-US"/>
+              </w:rPr>
+            </w:pPr>
+            <w:r>
+              <w:rPr>
+                <w:highlight w:val="yellow"/>
                 <w:lang w:val="en-US"/>
               </w:rPr>
               <w:t>Condenser</w:t>
@@ -828,26 +1609,145 @@
         </w:tc>
         <w:tc>
           <w:tcPr>
-            <w:tcW w:w="1510" w:type="dxa"/>
-          </w:tcPr>
-          <w:p>
-            <w:pPr>
-              <w:rPr>
-                <w:lang w:val="en-US"/>
-              </w:rPr>
-            </w:pPr>
+            <w:tcW w:w="1842" w:type="dxa"/>
+            <w:tcBorders>
+              <w:top w:val="single" w:sz="4" w:space="0" w:color="auto"/>
+              <w:left w:val="single" w:sz="4" w:space="0" w:color="auto"/>
+              <w:bottom w:val="single" w:sz="4" w:space="0" w:color="auto"/>
+              <w:right w:val="single" w:sz="4" w:space="0" w:color="auto"/>
+            </w:tcBorders>
+            <w:hideMark/>
+          </w:tcPr>
+          <w:p>
+            <w:pPr>
+              <w:spacing w:line="240" w:lineRule="auto"/>
+              <w:rPr>
+                <w:highlight w:val="yellow"/>
+                <w:lang w:val="en-US"/>
+              </w:rPr>
+            </w:pPr>
+            <w:r>
+              <w:rPr>
+                <w:highlight w:val="yellow"/>
+                <w:lang w:val="en-US"/>
+              </w:rPr>
+              <w:t>0.5m^3</w:t>
+            </w:r>
+          </w:p>
+          <w:p>
+            <w:pPr>
+              <w:spacing w:line="240" w:lineRule="auto"/>
+              <w:rPr>
+                <w:highlight w:val="yellow"/>
+                <w:lang w:val="en-US"/>
+              </w:rPr>
+            </w:pPr>
+            <w:r>
+              <w:rPr>
+                <w:highlight w:val="yellow"/>
+                <w:lang w:val="en-US"/>
+              </w:rPr>
+              <w:t xml:space="preserve">500 </w:t>
+            </w:r>
+            <w:proofErr w:type="gramStart"/>
+            <w:r>
+              <w:rPr>
+                <w:highlight w:val="yellow"/>
+                <w:lang w:val="en-US"/>
+              </w:rPr>
+              <w:t>liter</w:t>
+            </w:r>
+            <w:proofErr w:type="gramEnd"/>
           </w:p>
         </w:tc>
         <w:tc>
           <w:tcPr>
             <w:tcW w:w="2262" w:type="dxa"/>
-          </w:tcPr>
-          <w:p>
-            <w:pPr>
-              <w:rPr>
-                <w:lang w:val="en-US"/>
-              </w:rPr>
-            </w:pPr>
+            <w:tcBorders>
+              <w:top w:val="single" w:sz="4" w:space="0" w:color="auto"/>
+              <w:left w:val="single" w:sz="4" w:space="0" w:color="auto"/>
+              <w:bottom w:val="single" w:sz="4" w:space="0" w:color="auto"/>
+              <w:right w:val="single" w:sz="4" w:space="0" w:color="auto"/>
+            </w:tcBorders>
+            <w:hideMark/>
+          </w:tcPr>
+          <w:p>
+            <w:pPr>
+              <w:spacing w:line="240" w:lineRule="auto"/>
+              <w:rPr>
+                <w:highlight w:val="yellow"/>
+              </w:rPr>
+            </w:pPr>
+            <w:r>
+              <w:rPr>
+                <w:highlight w:val="yellow"/>
+              </w:rPr>
+              <w:t xml:space="preserve">Kresten sim, </w:t>
+            </w:r>
+            <w:proofErr w:type="spellStart"/>
+            <w:r>
+              <w:rPr>
+                <w:highlight w:val="yellow"/>
+              </w:rPr>
+              <w:t>condenser</w:t>
+            </w:r>
+            <w:proofErr w:type="spellEnd"/>
+            <w:r>
+              <w:rPr>
+                <w:highlight w:val="yellow"/>
+              </w:rPr>
+              <w:t xml:space="preserve"> </w:t>
+            </w:r>
+            <w:proofErr w:type="spellStart"/>
+            <w:r>
+              <w:rPr>
+                <w:highlight w:val="yellow"/>
+              </w:rPr>
+              <w:t>block</w:t>
+            </w:r>
+            <w:proofErr w:type="spellEnd"/>
+            <w:r>
+              <w:rPr>
+                <w:highlight w:val="yellow"/>
+              </w:rPr>
+              <w:t>.</w:t>
+            </w:r>
+          </w:p>
+          <w:p>
+            <w:pPr>
+              <w:spacing w:line="240" w:lineRule="auto"/>
+              <w:rPr>
+                <w:highlight w:val="yellow"/>
+              </w:rPr>
+            </w:pPr>
+            <w:proofErr w:type="spellStart"/>
+            <w:r>
+              <w:rPr>
+                <w:highlight w:val="yellow"/>
+              </w:rPr>
+              <w:t>Sanity</w:t>
+            </w:r>
+            <w:proofErr w:type="spellEnd"/>
+            <w:r>
+              <w:rPr>
+                <w:highlight w:val="yellow"/>
+              </w:rPr>
+              <w:t xml:space="preserve"> check: lyder ALT for stort, når </w:t>
+            </w:r>
+            <w:proofErr w:type="spellStart"/>
+            <w:r>
+              <w:rPr>
+                <w:highlight w:val="yellow"/>
+              </w:rPr>
+              <w:t>evap</w:t>
+            </w:r>
+            <w:proofErr w:type="spellEnd"/>
+            <w:r>
+              <w:rPr>
+                <w:highlight w:val="yellow"/>
+              </w:rPr>
+              <w:t xml:space="preserve"> er 12 liter</w:t>
+            </w:r>
           </w:p>
         </w:tc>
       </w:tr>
@@ -855,16 +1755,26 @@
         <w:tc>
           <w:tcPr>
             <w:tcW w:w="1129" w:type="dxa"/>
-          </w:tcPr>
-          <w:p>
-            <w:pPr>
-              <w:rPr>
-                <w:lang w:val="en-US"/>
-              </w:rPr>
-            </w:pPr>
-            <w:proofErr w:type="spellStart"/>
-            <w:r>
-              <w:rPr>
+            <w:tcBorders>
+              <w:top w:val="single" w:sz="4" w:space="0" w:color="auto"/>
+              <w:left w:val="single" w:sz="4" w:space="0" w:color="auto"/>
+              <w:bottom w:val="single" w:sz="4" w:space="0" w:color="auto"/>
+              <w:right w:val="single" w:sz="4" w:space="0" w:color="auto"/>
+            </w:tcBorders>
+            <w:hideMark/>
+          </w:tcPr>
+          <w:p>
+            <w:pPr>
+              <w:spacing w:line="240" w:lineRule="auto"/>
+              <w:rPr>
+                <w:highlight w:val="yellow"/>
+                <w:lang w:val="en-US"/>
+              </w:rPr>
+            </w:pPr>
+            <w:proofErr w:type="spellStart"/>
+            <w:r>
+              <w:rPr>
+                <w:highlight w:val="yellow"/>
                 <w:lang w:val="en-US"/>
               </w:rPr>
               <w:t>UArm</w:t>
@@ -875,15 +1785,25 @@
         <w:tc>
           <w:tcPr>
             <w:tcW w:w="2623" w:type="dxa"/>
-          </w:tcPr>
-          <w:p>
-            <w:pPr>
-              <w:rPr>
-                <w:lang w:val="en-US"/>
-              </w:rPr>
-            </w:pPr>
-            <w:r>
-              <w:rPr>
+            <w:tcBorders>
+              <w:top w:val="single" w:sz="4" w:space="0" w:color="auto"/>
+              <w:left w:val="single" w:sz="4" w:space="0" w:color="auto"/>
+              <w:bottom w:val="single" w:sz="4" w:space="0" w:color="auto"/>
+              <w:right w:val="single" w:sz="4" w:space="0" w:color="auto"/>
+            </w:tcBorders>
+            <w:hideMark/>
+          </w:tcPr>
+          <w:p>
+            <w:pPr>
+              <w:spacing w:line="240" w:lineRule="auto"/>
+              <w:rPr>
+                <w:highlight w:val="yellow"/>
+                <w:lang w:val="en-US"/>
+              </w:rPr>
+            </w:pPr>
+            <w:r>
+              <w:rPr>
+                <w:highlight w:val="yellow"/>
                 <w:lang w:val="en-US"/>
               </w:rPr>
               <w:t xml:space="preserve">Heat transfer coef. </w:t>
@@ -891,6 +1811,7 @@
             <w:proofErr w:type="spellStart"/>
             <w:r>
               <w:rPr>
+                <w:highlight w:val="yellow"/>
                 <w:lang w:val="en-US"/>
               </w:rPr>
               <w:t>Refrid</w:t>
@@ -898,6 +1819,7 @@
             <w:proofErr w:type="spellEnd"/>
             <w:r>
               <w:rPr>
+                <w:highlight w:val="yellow"/>
                 <w:lang w:val="en-US"/>
               </w:rPr>
               <w:t>-metal</w:t>
@@ -906,16 +1828,26 @@
         </w:tc>
         <w:tc>
           <w:tcPr>
-            <w:tcW w:w="2104" w:type="dxa"/>
-          </w:tcPr>
-          <w:p>
-            <w:pPr>
-              <w:rPr>
-                <w:lang w:val="en-US"/>
-              </w:rPr>
-            </w:pPr>
-            <w:r>
-              <w:rPr>
+            <w:tcW w:w="1772" w:type="dxa"/>
+            <w:tcBorders>
+              <w:top w:val="single" w:sz="4" w:space="0" w:color="auto"/>
+              <w:left w:val="single" w:sz="4" w:space="0" w:color="auto"/>
+              <w:bottom w:val="single" w:sz="4" w:space="0" w:color="auto"/>
+              <w:right w:val="single" w:sz="4" w:space="0" w:color="auto"/>
+            </w:tcBorders>
+            <w:hideMark/>
+          </w:tcPr>
+          <w:p>
+            <w:pPr>
+              <w:spacing w:line="240" w:lineRule="auto"/>
+              <w:rPr>
+                <w:highlight w:val="yellow"/>
+                <w:lang w:val="en-US"/>
+              </w:rPr>
+            </w:pPr>
+            <w:r>
+              <w:rPr>
+                <w:highlight w:val="yellow"/>
                 <w:lang w:val="en-US"/>
               </w:rPr>
               <w:t>Condenser</w:t>
@@ -924,16 +1856,26 @@
         </w:tc>
         <w:tc>
           <w:tcPr>
-            <w:tcW w:w="1510" w:type="dxa"/>
-          </w:tcPr>
-          <w:p>
-            <w:pPr>
-              <w:rPr>
-                <w:lang w:val="en-US"/>
-              </w:rPr>
-            </w:pPr>
-            <w:r>
-              <w:rPr>
+            <w:tcW w:w="1842" w:type="dxa"/>
+            <w:tcBorders>
+              <w:top w:val="single" w:sz="4" w:space="0" w:color="auto"/>
+              <w:left w:val="single" w:sz="4" w:space="0" w:color="auto"/>
+              <w:bottom w:val="single" w:sz="4" w:space="0" w:color="auto"/>
+              <w:right w:val="single" w:sz="4" w:space="0" w:color="auto"/>
+            </w:tcBorders>
+            <w:hideMark/>
+          </w:tcPr>
+          <w:p>
+            <w:pPr>
+              <w:spacing w:line="240" w:lineRule="auto"/>
+              <w:rPr>
+                <w:highlight w:val="yellow"/>
+                <w:lang w:val="en-US"/>
+              </w:rPr>
+            </w:pPr>
+            <w:r>
+              <w:rPr>
+                <w:highlight w:val="yellow"/>
                 <w:lang w:val="en-US"/>
               </w:rPr>
               <w:t>1500</w:t>
@@ -943,14 +1885,39 @@
         <w:tc>
           <w:tcPr>
             <w:tcW w:w="2262" w:type="dxa"/>
-          </w:tcPr>
-          <w:p>
-            <w:r>
+            <w:tcBorders>
+              <w:top w:val="single" w:sz="4" w:space="0" w:color="auto"/>
+              <w:left w:val="single" w:sz="4" w:space="0" w:color="auto"/>
+              <w:bottom w:val="single" w:sz="4" w:space="0" w:color="auto"/>
+              <w:right w:val="single" w:sz="4" w:space="0" w:color="auto"/>
+            </w:tcBorders>
+            <w:hideMark/>
+          </w:tcPr>
+          <w:p>
+            <w:pPr>
+              <w:spacing w:line="240" w:lineRule="auto"/>
+              <w:rPr>
+                <w:highlight w:val="yellow"/>
+              </w:rPr>
+            </w:pPr>
+            <w:r>
+              <w:rPr>
+                <w:highlight w:val="yellow"/>
+              </w:rPr>
               <w:t>Kresten PHD</w:t>
             </w:r>
           </w:p>
           <w:p>
-            <w:r>
+            <w:pPr>
+              <w:spacing w:line="240" w:lineRule="auto"/>
+              <w:rPr>
+                <w:highlight w:val="yellow"/>
+              </w:rPr>
+            </w:pPr>
+            <w:r>
+              <w:rPr>
+                <w:highlight w:val="yellow"/>
+              </w:rPr>
               <w:t>Er dette ok?</w:t>
             </w:r>
           </w:p>
@@ -960,16 +1927,26 @@
         <w:tc>
           <w:tcPr>
             <w:tcW w:w="1129" w:type="dxa"/>
-          </w:tcPr>
-          <w:p>
-            <w:pPr>
-              <w:rPr>
-                <w:lang w:val="en-US"/>
-              </w:rPr>
-            </w:pPr>
-            <w:proofErr w:type="spellStart"/>
-            <w:r>
-              <w:rPr>
+            <w:tcBorders>
+              <w:top w:val="single" w:sz="4" w:space="0" w:color="auto"/>
+              <w:left w:val="single" w:sz="4" w:space="0" w:color="auto"/>
+              <w:bottom w:val="single" w:sz="4" w:space="0" w:color="auto"/>
+              <w:right w:val="single" w:sz="4" w:space="0" w:color="auto"/>
+            </w:tcBorders>
+            <w:hideMark/>
+          </w:tcPr>
+          <w:p>
+            <w:pPr>
+              <w:spacing w:line="240" w:lineRule="auto"/>
+              <w:rPr>
+                <w:highlight w:val="yellow"/>
+                <w:lang w:val="en-US"/>
+              </w:rPr>
+            </w:pPr>
+            <w:proofErr w:type="spellStart"/>
+            <w:r>
+              <w:rPr>
+                <w:highlight w:val="yellow"/>
                 <w:lang w:val="en-US"/>
               </w:rPr>
               <w:t>UAma</w:t>
@@ -980,15 +1957,25 @@
         <w:tc>
           <w:tcPr>
             <w:tcW w:w="2623" w:type="dxa"/>
-          </w:tcPr>
-          <w:p>
-            <w:pPr>
-              <w:rPr>
-                <w:lang w:val="en-US"/>
-              </w:rPr>
-            </w:pPr>
-            <w:r>
-              <w:rPr>
+            <w:tcBorders>
+              <w:top w:val="single" w:sz="4" w:space="0" w:color="auto"/>
+              <w:left w:val="single" w:sz="4" w:space="0" w:color="auto"/>
+              <w:bottom w:val="single" w:sz="4" w:space="0" w:color="auto"/>
+              <w:right w:val="single" w:sz="4" w:space="0" w:color="auto"/>
+            </w:tcBorders>
+            <w:hideMark/>
+          </w:tcPr>
+          <w:p>
+            <w:pPr>
+              <w:spacing w:line="240" w:lineRule="auto"/>
+              <w:rPr>
+                <w:highlight w:val="yellow"/>
+                <w:lang w:val="en-US"/>
+              </w:rPr>
+            </w:pPr>
+            <w:r>
+              <w:rPr>
+                <w:highlight w:val="yellow"/>
                 <w:lang w:val="en-US"/>
               </w:rPr>
               <w:t>Heat transfer coef. Metal-air</w:t>
@@ -997,16 +1984,26 @@
         </w:tc>
         <w:tc>
           <w:tcPr>
-            <w:tcW w:w="2104" w:type="dxa"/>
-          </w:tcPr>
-          <w:p>
-            <w:pPr>
-              <w:rPr>
-                <w:lang w:val="en-US"/>
-              </w:rPr>
-            </w:pPr>
-            <w:r>
-              <w:rPr>
+            <w:tcW w:w="1772" w:type="dxa"/>
+            <w:tcBorders>
+              <w:top w:val="single" w:sz="4" w:space="0" w:color="auto"/>
+              <w:left w:val="single" w:sz="4" w:space="0" w:color="auto"/>
+              <w:bottom w:val="single" w:sz="4" w:space="0" w:color="auto"/>
+              <w:right w:val="single" w:sz="4" w:space="0" w:color="auto"/>
+            </w:tcBorders>
+            <w:hideMark/>
+          </w:tcPr>
+          <w:p>
+            <w:pPr>
+              <w:spacing w:line="240" w:lineRule="auto"/>
+              <w:rPr>
+                <w:highlight w:val="yellow"/>
+                <w:lang w:val="en-US"/>
+              </w:rPr>
+            </w:pPr>
+            <w:r>
+              <w:rPr>
+                <w:highlight w:val="yellow"/>
                 <w:lang w:val="en-US"/>
               </w:rPr>
               <w:t>Condenser</w:t>
@@ -1015,16 +2012,26 @@
         </w:tc>
         <w:tc>
           <w:tcPr>
-            <w:tcW w:w="1510" w:type="dxa"/>
-          </w:tcPr>
-          <w:p>
-            <w:pPr>
-              <w:rPr>
-                <w:lang w:val="en-US"/>
-              </w:rPr>
-            </w:pPr>
-            <w:r>
-              <w:rPr>
+            <w:tcW w:w="1842" w:type="dxa"/>
+            <w:tcBorders>
+              <w:top w:val="single" w:sz="4" w:space="0" w:color="auto"/>
+              <w:left w:val="single" w:sz="4" w:space="0" w:color="auto"/>
+              <w:bottom w:val="single" w:sz="4" w:space="0" w:color="auto"/>
+              <w:right w:val="single" w:sz="4" w:space="0" w:color="auto"/>
+            </w:tcBorders>
+            <w:hideMark/>
+          </w:tcPr>
+          <w:p>
+            <w:pPr>
+              <w:spacing w:line="240" w:lineRule="auto"/>
+              <w:rPr>
+                <w:highlight w:val="yellow"/>
+                <w:lang w:val="en-US"/>
+              </w:rPr>
+            </w:pPr>
+            <w:r>
+              <w:rPr>
+                <w:highlight w:val="yellow"/>
                 <w:lang w:val="en-US"/>
               </w:rPr>
               <w:t>650</w:t>
@@ -1034,14 +2041,39 @@
         <w:tc>
           <w:tcPr>
             <w:tcW w:w="2262" w:type="dxa"/>
-          </w:tcPr>
-          <w:p>
-            <w:r>
+            <w:tcBorders>
+              <w:top w:val="single" w:sz="4" w:space="0" w:color="auto"/>
+              <w:left w:val="single" w:sz="4" w:space="0" w:color="auto"/>
+              <w:bottom w:val="single" w:sz="4" w:space="0" w:color="auto"/>
+              <w:right w:val="single" w:sz="4" w:space="0" w:color="auto"/>
+            </w:tcBorders>
+            <w:hideMark/>
+          </w:tcPr>
+          <w:p>
+            <w:pPr>
+              <w:spacing w:line="240" w:lineRule="auto"/>
+              <w:rPr>
+                <w:highlight w:val="yellow"/>
+              </w:rPr>
+            </w:pPr>
+            <w:r>
+              <w:rPr>
+                <w:highlight w:val="yellow"/>
+              </w:rPr>
               <w:t>Kresten PHD</w:t>
             </w:r>
           </w:p>
           <w:p>
-            <w:r>
+            <w:pPr>
+              <w:spacing w:line="240" w:lineRule="auto"/>
+              <w:rPr>
+                <w:highlight w:val="yellow"/>
+              </w:rPr>
+            </w:pPr>
+            <w:r>
+              <w:rPr>
+                <w:highlight w:val="yellow"/>
+              </w:rPr>
               <w:t>Er dette ok?</w:t>
             </w:r>
           </w:p>
@@ -1051,9 +2083,17 @@
         <w:tc>
           <w:tcPr>
             <w:tcW w:w="1129" w:type="dxa"/>
-          </w:tcPr>
-          <w:p>
-            <w:pPr>
+            <w:tcBorders>
+              <w:top w:val="single" w:sz="4" w:space="0" w:color="auto"/>
+              <w:left w:val="single" w:sz="4" w:space="0" w:color="auto"/>
+              <w:bottom w:val="single" w:sz="4" w:space="0" w:color="auto"/>
+              <w:right w:val="single" w:sz="4" w:space="0" w:color="auto"/>
+            </w:tcBorders>
+            <w:hideMark/>
+          </w:tcPr>
+          <w:p>
+            <w:pPr>
+              <w:spacing w:line="240" w:lineRule="auto"/>
               <w:rPr>
                 <w:lang w:val="en-US"/>
               </w:rPr>
@@ -1071,9 +2111,17 @@
         <w:tc>
           <w:tcPr>
             <w:tcW w:w="2623" w:type="dxa"/>
-          </w:tcPr>
-          <w:p>
-            <w:pPr>
+            <w:tcBorders>
+              <w:top w:val="single" w:sz="4" w:space="0" w:color="auto"/>
+              <w:left w:val="single" w:sz="4" w:space="0" w:color="auto"/>
+              <w:bottom w:val="single" w:sz="4" w:space="0" w:color="auto"/>
+              <w:right w:val="single" w:sz="4" w:space="0" w:color="auto"/>
+            </w:tcBorders>
+            <w:hideMark/>
+          </w:tcPr>
+          <w:p>
+            <w:pPr>
+              <w:spacing w:line="240" w:lineRule="auto"/>
               <w:rPr>
                 <w:lang w:val="en-US"/>
               </w:rPr>
@@ -1088,10 +2136,18 @@
         </w:tc>
         <w:tc>
           <w:tcPr>
-            <w:tcW w:w="2104" w:type="dxa"/>
-          </w:tcPr>
-          <w:p>
-            <w:pPr>
+            <w:tcW w:w="1772" w:type="dxa"/>
+            <w:tcBorders>
+              <w:top w:val="single" w:sz="4" w:space="0" w:color="auto"/>
+              <w:left w:val="single" w:sz="4" w:space="0" w:color="auto"/>
+              <w:bottom w:val="single" w:sz="4" w:space="0" w:color="auto"/>
+              <w:right w:val="single" w:sz="4" w:space="0" w:color="auto"/>
+            </w:tcBorders>
+            <w:hideMark/>
+          </w:tcPr>
+          <w:p>
+            <w:pPr>
+              <w:spacing w:line="240" w:lineRule="auto"/>
               <w:rPr>
                 <w:lang w:val="en-US"/>
               </w:rPr>
@@ -1106,10 +2162,18 @@
         </w:tc>
         <w:tc>
           <w:tcPr>
-            <w:tcW w:w="1510" w:type="dxa"/>
-          </w:tcPr>
-          <w:p>
-            <w:pPr>
+            <w:tcW w:w="1842" w:type="dxa"/>
+            <w:tcBorders>
+              <w:top w:val="single" w:sz="4" w:space="0" w:color="auto"/>
+              <w:left w:val="single" w:sz="4" w:space="0" w:color="auto"/>
+              <w:bottom w:val="single" w:sz="4" w:space="0" w:color="auto"/>
+              <w:right w:val="single" w:sz="4" w:space="0" w:color="auto"/>
+            </w:tcBorders>
+            <w:hideMark/>
+          </w:tcPr>
+          <w:p>
+            <w:pPr>
+              <w:spacing w:line="240" w:lineRule="auto"/>
               <w:rPr>
                 <w:lang w:val="en-US"/>
               </w:rPr>
@@ -1125,9 +2189,17 @@
         <w:tc>
           <w:tcPr>
             <w:tcW w:w="2262" w:type="dxa"/>
-          </w:tcPr>
-          <w:p>
-            <w:pPr>
+            <w:tcBorders>
+              <w:top w:val="single" w:sz="4" w:space="0" w:color="auto"/>
+              <w:left w:val="single" w:sz="4" w:space="0" w:color="auto"/>
+              <w:bottom w:val="single" w:sz="4" w:space="0" w:color="auto"/>
+              <w:right w:val="single" w:sz="4" w:space="0" w:color="auto"/>
+            </w:tcBorders>
+            <w:hideMark/>
+          </w:tcPr>
+          <w:p>
+            <w:pPr>
+              <w:spacing w:line="240" w:lineRule="auto"/>
               <w:rPr>
                 <w:lang w:val="en-US"/>
               </w:rPr>
@@ -1153,9 +2225,17 @@
         <w:tc>
           <w:tcPr>
             <w:tcW w:w="1129" w:type="dxa"/>
-          </w:tcPr>
-          <w:p>
-            <w:pPr>
+            <w:tcBorders>
+              <w:top w:val="single" w:sz="4" w:space="0" w:color="auto"/>
+              <w:left w:val="single" w:sz="4" w:space="0" w:color="auto"/>
+              <w:bottom w:val="single" w:sz="4" w:space="0" w:color="auto"/>
+              <w:right w:val="single" w:sz="4" w:space="0" w:color="auto"/>
+            </w:tcBorders>
+            <w:hideMark/>
+          </w:tcPr>
+          <w:p>
+            <w:pPr>
+              <w:spacing w:line="240" w:lineRule="auto"/>
               <w:rPr>
                 <w:lang w:val="en-US"/>
               </w:rPr>
@@ -1173,9 +2253,17 @@
         <w:tc>
           <w:tcPr>
             <w:tcW w:w="2623" w:type="dxa"/>
-          </w:tcPr>
-          <w:p>
-            <w:pPr>
+            <w:tcBorders>
+              <w:top w:val="single" w:sz="4" w:space="0" w:color="auto"/>
+              <w:left w:val="single" w:sz="4" w:space="0" w:color="auto"/>
+              <w:bottom w:val="single" w:sz="4" w:space="0" w:color="auto"/>
+              <w:right w:val="single" w:sz="4" w:space="0" w:color="auto"/>
+            </w:tcBorders>
+            <w:hideMark/>
+          </w:tcPr>
+          <w:p>
+            <w:pPr>
+              <w:spacing w:line="240" w:lineRule="auto"/>
               <w:rPr>
                 <w:lang w:val="en-US"/>
               </w:rPr>
@@ -1190,10 +2278,18 @@
         </w:tc>
         <w:tc>
           <w:tcPr>
-            <w:tcW w:w="2104" w:type="dxa"/>
-          </w:tcPr>
-          <w:p>
-            <w:pPr>
+            <w:tcW w:w="1772" w:type="dxa"/>
+            <w:tcBorders>
+              <w:top w:val="single" w:sz="4" w:space="0" w:color="auto"/>
+              <w:left w:val="single" w:sz="4" w:space="0" w:color="auto"/>
+              <w:bottom w:val="single" w:sz="4" w:space="0" w:color="auto"/>
+              <w:right w:val="single" w:sz="4" w:space="0" w:color="auto"/>
+            </w:tcBorders>
+            <w:hideMark/>
+          </w:tcPr>
+          <w:p>
+            <w:pPr>
+              <w:spacing w:line="240" w:lineRule="auto"/>
               <w:rPr>
                 <w:lang w:val="en-US"/>
               </w:rPr>
@@ -1208,26 +2304,56 @@
         </w:tc>
         <w:tc>
           <w:tcPr>
-            <w:tcW w:w="1510" w:type="dxa"/>
-          </w:tcPr>
-          <w:p>
-            <w:pPr>
-              <w:rPr>
-                <w:lang w:val="en-US"/>
-              </w:rPr>
-            </w:pPr>
+            <w:tcW w:w="1842" w:type="dxa"/>
+            <w:tcBorders>
+              <w:top w:val="single" w:sz="4" w:space="0" w:color="auto"/>
+              <w:left w:val="single" w:sz="4" w:space="0" w:color="auto"/>
+              <w:bottom w:val="single" w:sz="4" w:space="0" w:color="auto"/>
+              <w:right w:val="single" w:sz="4" w:space="0" w:color="auto"/>
+            </w:tcBorders>
+            <w:hideMark/>
+          </w:tcPr>
+          <w:p>
+            <w:pPr>
+              <w:spacing w:line="240" w:lineRule="auto"/>
+              <w:rPr>
+                <w:lang w:val="en-US"/>
+              </w:rPr>
+            </w:pPr>
+            <w:r>
+              <w:rPr>
+                <w:lang w:val="en-US"/>
+              </w:rPr>
+              <w:t>30 kg</w:t>
+            </w:r>
           </w:p>
         </w:tc>
         <w:tc>
           <w:tcPr>
             <w:tcW w:w="2262" w:type="dxa"/>
-          </w:tcPr>
-          <w:p>
-            <w:pPr>
-              <w:rPr>
-                <w:lang w:val="en-US"/>
-              </w:rPr>
-            </w:pPr>
+            <w:tcBorders>
+              <w:top w:val="single" w:sz="4" w:space="0" w:color="auto"/>
+              <w:left w:val="single" w:sz="4" w:space="0" w:color="auto"/>
+              <w:bottom w:val="single" w:sz="4" w:space="0" w:color="auto"/>
+              <w:right w:val="single" w:sz="4" w:space="0" w:color="auto"/>
+            </w:tcBorders>
+            <w:hideMark/>
+          </w:tcPr>
+          <w:p>
+            <w:pPr>
+              <w:spacing w:line="240" w:lineRule="auto"/>
+              <w:rPr>
+                <w:lang w:val="en-US"/>
+              </w:rPr>
+            </w:pPr>
+            <w:proofErr w:type="spellStart"/>
+            <w:r>
+              <w:rPr>
+                <w:lang w:val="en-US"/>
+              </w:rPr>
+              <w:t>aluminium</w:t>
+            </w:r>
+            <w:proofErr w:type="spellEnd"/>
           </w:p>
         </w:tc>
       </w:tr>
@@ -1235,9 +2361,17 @@
         <w:tc>
           <w:tcPr>
             <w:tcW w:w="1129" w:type="dxa"/>
-          </w:tcPr>
-          <w:p>
-            <w:pPr>
+            <w:tcBorders>
+              <w:top w:val="single" w:sz="4" w:space="0" w:color="auto"/>
+              <w:left w:val="single" w:sz="4" w:space="0" w:color="auto"/>
+              <w:bottom w:val="single" w:sz="4" w:space="0" w:color="auto"/>
+              <w:right w:val="single" w:sz="4" w:space="0" w:color="auto"/>
+            </w:tcBorders>
+            <w:hideMark/>
+          </w:tcPr>
+          <w:p>
+            <w:pPr>
+              <w:spacing w:line="240" w:lineRule="auto"/>
               <w:rPr>
                 <w:lang w:val="en-US"/>
               </w:rPr>
@@ -1255,9 +2389,17 @@
         <w:tc>
           <w:tcPr>
             <w:tcW w:w="2623" w:type="dxa"/>
-          </w:tcPr>
-          <w:p>
-            <w:pPr>
+            <w:tcBorders>
+              <w:top w:val="single" w:sz="4" w:space="0" w:color="auto"/>
+              <w:left w:val="single" w:sz="4" w:space="0" w:color="auto"/>
+              <w:bottom w:val="single" w:sz="4" w:space="0" w:color="auto"/>
+              <w:right w:val="single" w:sz="4" w:space="0" w:color="auto"/>
+            </w:tcBorders>
+            <w:hideMark/>
+          </w:tcPr>
+          <w:p>
+            <w:pPr>
+              <w:spacing w:line="240" w:lineRule="auto"/>
               <w:rPr>
                 <w:lang w:val="en-US"/>
               </w:rPr>
@@ -1272,10 +2414,18 @@
         </w:tc>
         <w:tc>
           <w:tcPr>
-            <w:tcW w:w="2104" w:type="dxa"/>
-          </w:tcPr>
-          <w:p>
-            <w:pPr>
+            <w:tcW w:w="1772" w:type="dxa"/>
+            <w:tcBorders>
+              <w:top w:val="single" w:sz="4" w:space="0" w:color="auto"/>
+              <w:left w:val="single" w:sz="4" w:space="0" w:color="auto"/>
+              <w:bottom w:val="single" w:sz="4" w:space="0" w:color="auto"/>
+              <w:right w:val="single" w:sz="4" w:space="0" w:color="auto"/>
+            </w:tcBorders>
+            <w:hideMark/>
+          </w:tcPr>
+          <w:p>
+            <w:pPr>
+              <w:spacing w:line="240" w:lineRule="auto"/>
               <w:rPr>
                 <w:lang w:val="en-US"/>
               </w:rPr>
@@ -1290,10 +2440,47 @@
         </w:tc>
         <w:tc>
           <w:tcPr>
-            <w:tcW w:w="1510" w:type="dxa"/>
-          </w:tcPr>
-          <w:p>
-            <w:pPr>
+            <w:tcW w:w="1842" w:type="dxa"/>
+            <w:tcBorders>
+              <w:top w:val="single" w:sz="4" w:space="0" w:color="auto"/>
+              <w:left w:val="single" w:sz="4" w:space="0" w:color="auto"/>
+              <w:bottom w:val="single" w:sz="4" w:space="0" w:color="auto"/>
+              <w:right w:val="single" w:sz="4" w:space="0" w:color="auto"/>
+            </w:tcBorders>
+          </w:tcPr>
+          <w:p>
+            <w:pPr>
+              <w:spacing w:line="240" w:lineRule="auto"/>
+              <w:rPr>
+                <w:rFonts w:ascii="Consolas" w:eastAsia="Times New Roman" w:hAnsi="Consolas" w:cs="Times New Roman"/>
+                <w:sz w:val="20"/>
+                <w:szCs w:val="20"/>
+                <w:lang w:val="en-US" w:eastAsia="da-DK"/>
+              </w:rPr>
+            </w:pPr>
+            <w:r>
+              <w:rPr>
+                <w:rFonts w:ascii="Consolas" w:eastAsia="Times New Roman" w:hAnsi="Consolas" w:cs="Times New Roman"/>
+                <w:sz w:val="20"/>
+                <w:szCs w:val="20"/>
+                <w:lang w:val="en-US" w:eastAsia="da-DK"/>
+              </w:rPr>
+              <w:t xml:space="preserve">900 </w:t>
+            </w:r>
+            <w:r>
+              <w:rPr>
+                <w:rFonts w:ascii="Consolas" w:eastAsia="Times New Roman" w:hAnsi="Consolas" w:cs="Times New Roman"/>
+                <w:color w:val="008013"/>
+                <w:sz w:val="20"/>
+                <w:szCs w:val="20"/>
+                <w:lang w:val="en-US" w:eastAsia="da-DK"/>
+              </w:rPr>
+              <w:t>[J/(kg*K)]</w:t>
+            </w:r>
+          </w:p>
+          <w:p>
+            <w:pPr>
+              <w:spacing w:line="240" w:lineRule="auto"/>
               <w:rPr>
                 <w:lang w:val="en-US"/>
               </w:rPr>
@@ -1303,17 +2490,38 @@
         <w:tc>
           <w:tcPr>
             <w:tcW w:w="2262" w:type="dxa"/>
-          </w:tcPr>
-          <w:p/>
+            <w:tcBorders>
+              <w:top w:val="single" w:sz="4" w:space="0" w:color="auto"/>
+              <w:left w:val="single" w:sz="4" w:space="0" w:color="auto"/>
+              <w:bottom w:val="single" w:sz="4" w:space="0" w:color="auto"/>
+              <w:right w:val="single" w:sz="4" w:space="0" w:color="auto"/>
+            </w:tcBorders>
+          </w:tcPr>
+          <w:p>
+            <w:pPr>
+              <w:spacing w:line="240" w:lineRule="auto"/>
+              <w:rPr>
+                <w:lang w:val="en-US"/>
+              </w:rPr>
+            </w:pPr>
+          </w:p>
         </w:tc>
       </w:tr>
       <w:tr>
         <w:tc>
           <w:tcPr>
             <w:tcW w:w="1129" w:type="dxa"/>
-          </w:tcPr>
-          <w:p>
-            <w:pPr>
+            <w:tcBorders>
+              <w:top w:val="single" w:sz="4" w:space="0" w:color="auto"/>
+              <w:left w:val="single" w:sz="4" w:space="0" w:color="auto"/>
+              <w:bottom w:val="single" w:sz="4" w:space="0" w:color="auto"/>
+              <w:right w:val="single" w:sz="4" w:space="0" w:color="auto"/>
+            </w:tcBorders>
+            <w:hideMark/>
+          </w:tcPr>
+          <w:p>
+            <w:pPr>
+              <w:spacing w:line="240" w:lineRule="auto"/>
               <w:rPr>
                 <w:lang w:val="en-US"/>
               </w:rPr>
@@ -1329,9 +2537,17 @@
         <w:tc>
           <w:tcPr>
             <w:tcW w:w="2623" w:type="dxa"/>
-          </w:tcPr>
-          <w:p>
-            <w:pPr>
+            <w:tcBorders>
+              <w:top w:val="single" w:sz="4" w:space="0" w:color="auto"/>
+              <w:left w:val="single" w:sz="4" w:space="0" w:color="auto"/>
+              <w:bottom w:val="single" w:sz="4" w:space="0" w:color="auto"/>
+              <w:right w:val="single" w:sz="4" w:space="0" w:color="auto"/>
+            </w:tcBorders>
+            <w:hideMark/>
+          </w:tcPr>
+          <w:p>
+            <w:pPr>
+              <w:spacing w:line="240" w:lineRule="auto"/>
               <w:rPr>
                 <w:lang w:val="en-US"/>
               </w:rPr>
@@ -1346,10 +2562,18 @@
         </w:tc>
         <w:tc>
           <w:tcPr>
-            <w:tcW w:w="2104" w:type="dxa"/>
-          </w:tcPr>
-          <w:p>
-            <w:pPr>
+            <w:tcW w:w="1772" w:type="dxa"/>
+            <w:tcBorders>
+              <w:top w:val="single" w:sz="4" w:space="0" w:color="auto"/>
+              <w:left w:val="single" w:sz="4" w:space="0" w:color="auto"/>
+              <w:bottom w:val="single" w:sz="4" w:space="0" w:color="auto"/>
+              <w:right w:val="single" w:sz="4" w:space="0" w:color="auto"/>
+            </w:tcBorders>
+            <w:hideMark/>
+          </w:tcPr>
+          <w:p>
+            <w:pPr>
+              <w:spacing w:line="240" w:lineRule="auto"/>
               <w:rPr>
                 <w:lang w:val="en-US"/>
               </w:rPr>
@@ -1364,10 +2588,18 @@
         </w:tc>
         <w:tc>
           <w:tcPr>
-            <w:tcW w:w="1510" w:type="dxa"/>
-          </w:tcPr>
-          <w:p>
-            <w:pPr>
+            <w:tcW w:w="1842" w:type="dxa"/>
+            <w:tcBorders>
+              <w:top w:val="single" w:sz="4" w:space="0" w:color="auto"/>
+              <w:left w:val="single" w:sz="4" w:space="0" w:color="auto"/>
+              <w:bottom w:val="single" w:sz="4" w:space="0" w:color="auto"/>
+              <w:right w:val="single" w:sz="4" w:space="0" w:color="auto"/>
+            </w:tcBorders>
+            <w:hideMark/>
+          </w:tcPr>
+          <w:p>
+            <w:pPr>
+              <w:spacing w:line="240" w:lineRule="auto"/>
               <w:rPr>
                 <w:lang w:val="en-US"/>
               </w:rPr>
@@ -1383,15 +2615,28 @@
         <w:tc>
           <w:tcPr>
             <w:tcW w:w="2262" w:type="dxa"/>
-          </w:tcPr>
-          <w:p>
+            <w:tcBorders>
+              <w:top w:val="single" w:sz="4" w:space="0" w:color="auto"/>
+              <w:left w:val="single" w:sz="4" w:space="0" w:color="auto"/>
+              <w:bottom w:val="single" w:sz="4" w:space="0" w:color="auto"/>
+              <w:right w:val="single" w:sz="4" w:space="0" w:color="auto"/>
+            </w:tcBorders>
+            <w:hideMark/>
+          </w:tcPr>
+          <w:p>
+            <w:pPr>
+              <w:spacing w:line="240" w:lineRule="auto"/>
+            </w:pPr>
             <w:r>
               <w:t>Kresten PHD</w:t>
             </w:r>
           </w:p>
           <w:p>
-            <w:r>
-              <w:t>Er dette ok?</w:t>
+            <w:pPr>
+              <w:spacing w:line="240" w:lineRule="auto"/>
+            </w:pPr>
+            <w:r>
+              <w:t>Er dette ok? Ja</w:t>
             </w:r>
           </w:p>
         </w:tc>
@@ -1400,9 +2645,17 @@
         <w:tc>
           <w:tcPr>
             <w:tcW w:w="1129" w:type="dxa"/>
-          </w:tcPr>
-          <w:p>
-            <w:pPr>
+            <w:tcBorders>
+              <w:top w:val="single" w:sz="4" w:space="0" w:color="auto"/>
+              <w:left w:val="single" w:sz="4" w:space="0" w:color="auto"/>
+              <w:bottom w:val="single" w:sz="4" w:space="0" w:color="auto"/>
+              <w:right w:val="single" w:sz="4" w:space="0" w:color="auto"/>
+            </w:tcBorders>
+            <w:hideMark/>
+          </w:tcPr>
+          <w:p>
+            <w:pPr>
+              <w:spacing w:line="240" w:lineRule="auto"/>
               <w:rPr>
                 <w:lang w:val="en-US"/>
               </w:rPr>
@@ -1418,9 +2671,17 @@
         <w:tc>
           <w:tcPr>
             <w:tcW w:w="2623" w:type="dxa"/>
-          </w:tcPr>
-          <w:p>
-            <w:pPr>
+            <w:tcBorders>
+              <w:top w:val="single" w:sz="4" w:space="0" w:color="auto"/>
+              <w:left w:val="single" w:sz="4" w:space="0" w:color="auto"/>
+              <w:bottom w:val="single" w:sz="4" w:space="0" w:color="auto"/>
+              <w:right w:val="single" w:sz="4" w:space="0" w:color="auto"/>
+            </w:tcBorders>
+            <w:hideMark/>
+          </w:tcPr>
+          <w:p>
+            <w:pPr>
+              <w:spacing w:line="240" w:lineRule="auto"/>
               <w:rPr>
                 <w:lang w:val="en-US"/>
               </w:rPr>
@@ -1435,10 +2696,18 @@
         </w:tc>
         <w:tc>
           <w:tcPr>
-            <w:tcW w:w="2104" w:type="dxa"/>
-          </w:tcPr>
-          <w:p>
-            <w:pPr>
+            <w:tcW w:w="1772" w:type="dxa"/>
+            <w:tcBorders>
+              <w:top w:val="single" w:sz="4" w:space="0" w:color="auto"/>
+              <w:left w:val="single" w:sz="4" w:space="0" w:color="auto"/>
+              <w:bottom w:val="single" w:sz="4" w:space="0" w:color="auto"/>
+              <w:right w:val="single" w:sz="4" w:space="0" w:color="auto"/>
+            </w:tcBorders>
+            <w:hideMark/>
+          </w:tcPr>
+          <w:p>
+            <w:pPr>
+              <w:spacing w:line="240" w:lineRule="auto"/>
               <w:rPr>
                 <w:lang w:val="en-US"/>
               </w:rPr>
@@ -1453,10 +2722,18 @@
         </w:tc>
         <w:tc>
           <w:tcPr>
-            <w:tcW w:w="1510" w:type="dxa"/>
-          </w:tcPr>
-          <w:p>
-            <w:pPr>
+            <w:tcW w:w="1842" w:type="dxa"/>
+            <w:tcBorders>
+              <w:top w:val="single" w:sz="4" w:space="0" w:color="auto"/>
+              <w:left w:val="single" w:sz="4" w:space="0" w:color="auto"/>
+              <w:bottom w:val="single" w:sz="4" w:space="0" w:color="auto"/>
+              <w:right w:val="single" w:sz="4" w:space="0" w:color="auto"/>
+            </w:tcBorders>
+            <w:hideMark/>
+          </w:tcPr>
+          <w:p>
+            <w:pPr>
+              <w:spacing w:line="240" w:lineRule="auto"/>
               <w:rPr>
                 <w:lang w:val="en-US"/>
               </w:rPr>
@@ -1472,15 +2749,28 @@
         <w:tc>
           <w:tcPr>
             <w:tcW w:w="2262" w:type="dxa"/>
-          </w:tcPr>
-          <w:p>
+            <w:tcBorders>
+              <w:top w:val="single" w:sz="4" w:space="0" w:color="auto"/>
+              <w:left w:val="single" w:sz="4" w:space="0" w:color="auto"/>
+              <w:bottom w:val="single" w:sz="4" w:space="0" w:color="auto"/>
+              <w:right w:val="single" w:sz="4" w:space="0" w:color="auto"/>
+            </w:tcBorders>
+            <w:hideMark/>
+          </w:tcPr>
+          <w:p>
+            <w:pPr>
+              <w:spacing w:line="240" w:lineRule="auto"/>
+            </w:pPr>
             <w:r>
               <w:t>Kresten PHD</w:t>
             </w:r>
           </w:p>
           <w:p>
-            <w:r>
-              <w:t>Er dette ok?</w:t>
+            <w:pPr>
+              <w:spacing w:line="240" w:lineRule="auto"/>
+            </w:pPr>
+            <w:r>
+              <w:t>Er dette ok? Ja</w:t>
             </w:r>
           </w:p>
         </w:tc>
@@ -1489,9 +2779,17 @@
         <w:tc>
           <w:tcPr>
             <w:tcW w:w="1129" w:type="dxa"/>
-          </w:tcPr>
-          <w:p>
-            <w:pPr>
+            <w:tcBorders>
+              <w:top w:val="single" w:sz="4" w:space="0" w:color="auto"/>
+              <w:left w:val="single" w:sz="4" w:space="0" w:color="auto"/>
+              <w:bottom w:val="single" w:sz="4" w:space="0" w:color="auto"/>
+              <w:right w:val="single" w:sz="4" w:space="0" w:color="auto"/>
+            </w:tcBorders>
+            <w:hideMark/>
+          </w:tcPr>
+          <w:p>
+            <w:pPr>
+              <w:spacing w:line="240" w:lineRule="auto"/>
               <w:rPr>
                 <w:lang w:val="en-US"/>
               </w:rPr>
@@ -1507,9 +2805,17 @@
         <w:tc>
           <w:tcPr>
             <w:tcW w:w="2623" w:type="dxa"/>
-          </w:tcPr>
-          <w:p>
-            <w:pPr>
+            <w:tcBorders>
+              <w:top w:val="single" w:sz="4" w:space="0" w:color="auto"/>
+              <w:left w:val="single" w:sz="4" w:space="0" w:color="auto"/>
+              <w:bottom w:val="single" w:sz="4" w:space="0" w:color="auto"/>
+              <w:right w:val="single" w:sz="4" w:space="0" w:color="auto"/>
+            </w:tcBorders>
+            <w:hideMark/>
+          </w:tcPr>
+          <w:p>
+            <w:pPr>
+              <w:spacing w:line="240" w:lineRule="auto"/>
               <w:rPr>
                 <w:lang w:val="en-US"/>
               </w:rPr>
@@ -1524,10 +2830,18 @@
         </w:tc>
         <w:tc>
           <w:tcPr>
-            <w:tcW w:w="2104" w:type="dxa"/>
-          </w:tcPr>
-          <w:p>
-            <w:pPr>
+            <w:tcW w:w="1772" w:type="dxa"/>
+            <w:tcBorders>
+              <w:top w:val="single" w:sz="4" w:space="0" w:color="auto"/>
+              <w:left w:val="single" w:sz="4" w:space="0" w:color="auto"/>
+              <w:bottom w:val="single" w:sz="4" w:space="0" w:color="auto"/>
+              <w:right w:val="single" w:sz="4" w:space="0" w:color="auto"/>
+            </w:tcBorders>
+            <w:hideMark/>
+          </w:tcPr>
+          <w:p>
+            <w:pPr>
+              <w:spacing w:line="240" w:lineRule="auto"/>
               <w:rPr>
                 <w:lang w:val="en-US"/>
               </w:rPr>
@@ -1542,10 +2856,18 @@
         </w:tc>
         <w:tc>
           <w:tcPr>
-            <w:tcW w:w="1510" w:type="dxa"/>
-          </w:tcPr>
-          <w:p>
-            <w:pPr>
+            <w:tcW w:w="1842" w:type="dxa"/>
+            <w:tcBorders>
+              <w:top w:val="single" w:sz="4" w:space="0" w:color="auto"/>
+              <w:left w:val="single" w:sz="4" w:space="0" w:color="auto"/>
+              <w:bottom w:val="single" w:sz="4" w:space="0" w:color="auto"/>
+              <w:right w:val="single" w:sz="4" w:space="0" w:color="auto"/>
+            </w:tcBorders>
+            <w:hideMark/>
+          </w:tcPr>
+          <w:p>
+            <w:pPr>
+              <w:spacing w:line="240" w:lineRule="auto"/>
               <w:rPr>
                 <w:lang w:val="en-US"/>
               </w:rPr>
@@ -1561,15 +2883,28 @@
         <w:tc>
           <w:tcPr>
             <w:tcW w:w="2262" w:type="dxa"/>
-          </w:tcPr>
-          <w:p>
+            <w:tcBorders>
+              <w:top w:val="single" w:sz="4" w:space="0" w:color="auto"/>
+              <w:left w:val="single" w:sz="4" w:space="0" w:color="auto"/>
+              <w:bottom w:val="single" w:sz="4" w:space="0" w:color="auto"/>
+              <w:right w:val="single" w:sz="4" w:space="0" w:color="auto"/>
+            </w:tcBorders>
+            <w:hideMark/>
+          </w:tcPr>
+          <w:p>
+            <w:pPr>
+              <w:spacing w:line="240" w:lineRule="auto"/>
+            </w:pPr>
             <w:r>
               <w:t>Kresten PHD</w:t>
             </w:r>
           </w:p>
           <w:p>
-            <w:r>
-              <w:t>Er dette ok?</w:t>
+            <w:pPr>
+              <w:spacing w:line="240" w:lineRule="auto"/>
+            </w:pPr>
+            <w:r>
+              <w:t>Er dette ok? Ja</w:t>
             </w:r>
           </w:p>
         </w:tc>
@@ -1578,9 +2913,17 @@
         <w:tc>
           <w:tcPr>
             <w:tcW w:w="1129" w:type="dxa"/>
-          </w:tcPr>
-          <w:p>
-            <w:pPr>
+            <w:tcBorders>
+              <w:top w:val="single" w:sz="4" w:space="0" w:color="auto"/>
+              <w:left w:val="single" w:sz="4" w:space="0" w:color="auto"/>
+              <w:bottom w:val="single" w:sz="4" w:space="0" w:color="auto"/>
+              <w:right w:val="single" w:sz="4" w:space="0" w:color="auto"/>
+            </w:tcBorders>
+            <w:hideMark/>
+          </w:tcPr>
+          <w:p>
+            <w:pPr>
+              <w:spacing w:line="240" w:lineRule="auto"/>
               <w:rPr>
                 <w:lang w:val="en-US"/>
               </w:rPr>
@@ -1598,9 +2941,17 @@
         <w:tc>
           <w:tcPr>
             <w:tcW w:w="2623" w:type="dxa"/>
-          </w:tcPr>
-          <w:p>
-            <w:pPr>
+            <w:tcBorders>
+              <w:top w:val="single" w:sz="4" w:space="0" w:color="auto"/>
+              <w:left w:val="single" w:sz="4" w:space="0" w:color="auto"/>
+              <w:bottom w:val="single" w:sz="4" w:space="0" w:color="auto"/>
+              <w:right w:val="single" w:sz="4" w:space="0" w:color="auto"/>
+            </w:tcBorders>
+            <w:hideMark/>
+          </w:tcPr>
+          <w:p>
+            <w:pPr>
+              <w:spacing w:line="240" w:lineRule="auto"/>
               <w:rPr>
                 <w:lang w:val="en-US"/>
               </w:rPr>
@@ -1615,10 +2966,18 @@
         </w:tc>
         <w:tc>
           <w:tcPr>
-            <w:tcW w:w="2104" w:type="dxa"/>
-          </w:tcPr>
-          <w:p>
-            <w:pPr>
+            <w:tcW w:w="1772" w:type="dxa"/>
+            <w:tcBorders>
+              <w:top w:val="single" w:sz="4" w:space="0" w:color="auto"/>
+              <w:left w:val="single" w:sz="4" w:space="0" w:color="auto"/>
+              <w:bottom w:val="single" w:sz="4" w:space="0" w:color="auto"/>
+              <w:right w:val="single" w:sz="4" w:space="0" w:color="auto"/>
+            </w:tcBorders>
+            <w:hideMark/>
+          </w:tcPr>
+          <w:p>
+            <w:pPr>
+              <w:spacing w:line="240" w:lineRule="auto"/>
               <w:rPr>
                 <w:lang w:val="en-US"/>
               </w:rPr>
@@ -1633,39 +2992,45 @@
         </w:tc>
         <w:tc>
           <w:tcPr>
-            <w:tcW w:w="1510" w:type="dxa"/>
-          </w:tcPr>
-          <w:p>
-            <w:pPr>
-              <w:rPr>
-                <w:lang w:val="en-US"/>
-              </w:rPr>
-            </w:pPr>
-            <w:r>
-              <w:rPr>
-                <w:lang w:val="en-US"/>
-              </w:rPr>
-              <w:t>1</w:t>
-            </w:r>
-            <w:r>
-              <w:rPr>
-                <w:lang w:val="en-US"/>
-              </w:rPr>
-              <w:t>1.9</w:t>
-            </w:r>
-            <w:r>
-              <w:rPr>
-                <w:lang w:val="en-US"/>
-              </w:rPr>
-              <w:t xml:space="preserve"> liter</w:t>
+            <w:tcW w:w="1842" w:type="dxa"/>
+            <w:tcBorders>
+              <w:top w:val="single" w:sz="4" w:space="0" w:color="auto"/>
+              <w:left w:val="single" w:sz="4" w:space="0" w:color="auto"/>
+              <w:bottom w:val="single" w:sz="4" w:space="0" w:color="auto"/>
+              <w:right w:val="single" w:sz="4" w:space="0" w:color="auto"/>
+            </w:tcBorders>
+            <w:hideMark/>
+          </w:tcPr>
+          <w:p>
+            <w:pPr>
+              <w:spacing w:line="240" w:lineRule="auto"/>
+              <w:rPr>
+                <w:lang w:val="en-US"/>
+              </w:rPr>
+            </w:pPr>
+            <w:r>
+              <w:rPr>
+                <w:lang w:val="en-US"/>
+              </w:rPr>
+              <w:t>11.9 liter</w:t>
             </w:r>
           </w:p>
         </w:tc>
         <w:tc>
           <w:tcPr>
             <w:tcW w:w="2262" w:type="dxa"/>
-          </w:tcPr>
-          <w:p>
+            <w:tcBorders>
+              <w:top w:val="single" w:sz="4" w:space="0" w:color="auto"/>
+              <w:left w:val="single" w:sz="4" w:space="0" w:color="auto"/>
+              <w:bottom w:val="single" w:sz="4" w:space="0" w:color="auto"/>
+              <w:right w:val="single" w:sz="4" w:space="0" w:color="auto"/>
+            </w:tcBorders>
+            <w:hideMark/>
+          </w:tcPr>
+          <w:p>
+            <w:pPr>
+              <w:spacing w:line="240" w:lineRule="auto"/>
+            </w:pPr>
             <w:r>
               <w:t xml:space="preserve">Fundet via </w:t>
             </w:r>
@@ -1684,9 +3049,17 @@
         <w:tc>
           <w:tcPr>
             <w:tcW w:w="1129" w:type="dxa"/>
-          </w:tcPr>
-          <w:p>
-            <w:pPr>
+            <w:tcBorders>
+              <w:top w:val="single" w:sz="4" w:space="0" w:color="auto"/>
+              <w:left w:val="single" w:sz="4" w:space="0" w:color="auto"/>
+              <w:bottom w:val="single" w:sz="4" w:space="0" w:color="auto"/>
+              <w:right w:val="single" w:sz="4" w:space="0" w:color="auto"/>
+            </w:tcBorders>
+            <w:hideMark/>
+          </w:tcPr>
+          <w:p>
+            <w:pPr>
+              <w:spacing w:line="240" w:lineRule="auto"/>
               <w:rPr>
                 <w:lang w:val="en-US"/>
               </w:rPr>
@@ -1704,9 +3077,17 @@
         <w:tc>
           <w:tcPr>
             <w:tcW w:w="2623" w:type="dxa"/>
-          </w:tcPr>
-          <w:p>
-            <w:pPr>
+            <w:tcBorders>
+              <w:top w:val="single" w:sz="4" w:space="0" w:color="auto"/>
+              <w:left w:val="single" w:sz="4" w:space="0" w:color="auto"/>
+              <w:bottom w:val="single" w:sz="4" w:space="0" w:color="auto"/>
+              <w:right w:val="single" w:sz="4" w:space="0" w:color="auto"/>
+            </w:tcBorders>
+            <w:hideMark/>
+          </w:tcPr>
+          <w:p>
+            <w:pPr>
+              <w:spacing w:line="240" w:lineRule="auto"/>
               <w:rPr>
                 <w:lang w:val="en-US"/>
               </w:rPr>
@@ -1729,10 +3110,18 @@
         </w:tc>
         <w:tc>
           <w:tcPr>
-            <w:tcW w:w="2104" w:type="dxa"/>
-          </w:tcPr>
-          <w:p>
-            <w:pPr>
+            <w:tcW w:w="1772" w:type="dxa"/>
+            <w:tcBorders>
+              <w:top w:val="single" w:sz="4" w:space="0" w:color="auto"/>
+              <w:left w:val="single" w:sz="4" w:space="0" w:color="auto"/>
+              <w:bottom w:val="single" w:sz="4" w:space="0" w:color="auto"/>
+              <w:right w:val="single" w:sz="4" w:space="0" w:color="auto"/>
+            </w:tcBorders>
+            <w:hideMark/>
+          </w:tcPr>
+          <w:p>
+            <w:pPr>
+              <w:spacing w:line="240" w:lineRule="auto"/>
               <w:rPr>
                 <w:lang w:val="en-US"/>
               </w:rPr>
@@ -1747,22 +3136,45 @@
         </w:tc>
         <w:tc>
           <w:tcPr>
-            <w:tcW w:w="1510" w:type="dxa"/>
-          </w:tcPr>
-          <w:p>
-            <w:pPr>
-              <w:rPr>
-                <w:lang w:val="en-US"/>
-              </w:rPr>
-            </w:pPr>
+            <w:tcW w:w="1842" w:type="dxa"/>
+            <w:tcBorders>
+              <w:top w:val="single" w:sz="4" w:space="0" w:color="auto"/>
+              <w:left w:val="single" w:sz="4" w:space="0" w:color="auto"/>
+              <w:bottom w:val="single" w:sz="4" w:space="0" w:color="auto"/>
+              <w:right w:val="single" w:sz="4" w:space="0" w:color="auto"/>
+            </w:tcBorders>
+            <w:hideMark/>
+          </w:tcPr>
+          <w:p>
+            <w:pPr>
+              <w:spacing w:line="240" w:lineRule="auto"/>
+              <w:rPr>
+                <w:lang w:val="en-US"/>
+              </w:rPr>
+            </w:pPr>
+            <w:proofErr w:type="spellStart"/>
+            <w:r>
+              <w:rPr>
+                <w:lang w:val="en-US"/>
+              </w:rPr>
+              <w:t>CoolProp</w:t>
+            </w:r>
+            <w:proofErr w:type="spellEnd"/>
           </w:p>
         </w:tc>
         <w:tc>
           <w:tcPr>
             <w:tcW w:w="2262" w:type="dxa"/>
-          </w:tcPr>
-          <w:p>
-            <w:pPr>
+            <w:tcBorders>
+              <w:top w:val="single" w:sz="4" w:space="0" w:color="auto"/>
+              <w:left w:val="single" w:sz="4" w:space="0" w:color="auto"/>
+              <w:bottom w:val="single" w:sz="4" w:space="0" w:color="auto"/>
+              <w:right w:val="single" w:sz="4" w:space="0" w:color="auto"/>
+            </w:tcBorders>
+          </w:tcPr>
+          <w:p>
+            <w:pPr>
+              <w:spacing w:line="240" w:lineRule="auto"/>
               <w:rPr>
                 <w:lang w:val="en-US"/>
               </w:rPr>
@@ -1774,18 +3186,27 @@
         <w:tc>
           <w:tcPr>
             <w:tcW w:w="1129" w:type="dxa"/>
-          </w:tcPr>
-          <w:p>
-            <w:pPr>
-              <w:rPr>
-                <w:lang w:val="en-US"/>
-              </w:rPr>
-            </w:pPr>
-            <w:proofErr w:type="spellStart"/>
-            <w:r>
-              <w:rPr>
-                <w:lang w:val="en-US"/>
-              </w:rPr>
+            <w:tcBorders>
+              <w:top w:val="single" w:sz="4" w:space="0" w:color="auto"/>
+              <w:left w:val="single" w:sz="4" w:space="0" w:color="auto"/>
+              <w:bottom w:val="single" w:sz="4" w:space="0" w:color="auto"/>
+              <w:right w:val="single" w:sz="4" w:space="0" w:color="auto"/>
+            </w:tcBorders>
+            <w:hideMark/>
+          </w:tcPr>
+          <w:p>
+            <w:pPr>
+              <w:spacing w:line="240" w:lineRule="auto"/>
+              <w:rPr>
+                <w:lang w:val="en-US"/>
+              </w:rPr>
+            </w:pPr>
+            <w:proofErr w:type="spellStart"/>
+            <w:r>
+              <w:rPr>
+                <w:lang w:val="en-US"/>
+              </w:rPr>
+              <w:lastRenderedPageBreak/>
               <w:t>M_box</w:t>
             </w:r>
             <w:proofErr w:type="spellEnd"/>
@@ -1794,9 +3215,17 @@
         <w:tc>
           <w:tcPr>
             <w:tcW w:w="2623" w:type="dxa"/>
-          </w:tcPr>
-          <w:p>
-            <w:pPr>
+            <w:tcBorders>
+              <w:top w:val="single" w:sz="4" w:space="0" w:color="auto"/>
+              <w:left w:val="single" w:sz="4" w:space="0" w:color="auto"/>
+              <w:bottom w:val="single" w:sz="4" w:space="0" w:color="auto"/>
+              <w:right w:val="single" w:sz="4" w:space="0" w:color="auto"/>
+            </w:tcBorders>
+            <w:hideMark/>
+          </w:tcPr>
+          <w:p>
+            <w:pPr>
+              <w:spacing w:line="240" w:lineRule="auto"/>
               <w:rPr>
                 <w:lang w:val="en-US"/>
               </w:rPr>
@@ -1811,10 +3240,18 @@
         </w:tc>
         <w:tc>
           <w:tcPr>
-            <w:tcW w:w="2104" w:type="dxa"/>
-          </w:tcPr>
-          <w:p>
-            <w:pPr>
+            <w:tcW w:w="1772" w:type="dxa"/>
+            <w:tcBorders>
+              <w:top w:val="single" w:sz="4" w:space="0" w:color="auto"/>
+              <w:left w:val="single" w:sz="4" w:space="0" w:color="auto"/>
+              <w:bottom w:val="single" w:sz="4" w:space="0" w:color="auto"/>
+              <w:right w:val="single" w:sz="4" w:space="0" w:color="auto"/>
+            </w:tcBorders>
+            <w:hideMark/>
+          </w:tcPr>
+          <w:p>
+            <w:pPr>
+              <w:spacing w:line="240" w:lineRule="auto"/>
               <w:rPr>
                 <w:lang w:val="en-US"/>
               </w:rPr>
@@ -1829,10 +3266,18 @@
         </w:tc>
         <w:tc>
           <w:tcPr>
-            <w:tcW w:w="1510" w:type="dxa"/>
-          </w:tcPr>
-          <w:p>
-            <w:pPr>
+            <w:tcW w:w="1842" w:type="dxa"/>
+            <w:tcBorders>
+              <w:top w:val="single" w:sz="4" w:space="0" w:color="auto"/>
+              <w:left w:val="single" w:sz="4" w:space="0" w:color="auto"/>
+              <w:bottom w:val="single" w:sz="4" w:space="0" w:color="auto"/>
+              <w:right w:val="single" w:sz="4" w:space="0" w:color="auto"/>
+            </w:tcBorders>
+            <w:hideMark/>
+          </w:tcPr>
+          <w:p>
+            <w:pPr>
+              <w:spacing w:line="240" w:lineRule="auto"/>
               <w:rPr>
                 <w:lang w:val="en-US"/>
               </w:rPr>
@@ -1848,9 +3293,16 @@
         <w:tc>
           <w:tcPr>
             <w:tcW w:w="2262" w:type="dxa"/>
-          </w:tcPr>
-          <w:p>
-            <w:pPr>
+            <w:tcBorders>
+              <w:top w:val="single" w:sz="4" w:space="0" w:color="auto"/>
+              <w:left w:val="single" w:sz="4" w:space="0" w:color="auto"/>
+              <w:bottom w:val="single" w:sz="4" w:space="0" w:color="auto"/>
+              <w:right w:val="single" w:sz="4" w:space="0" w:color="auto"/>
+            </w:tcBorders>
+          </w:tcPr>
+          <w:p>
+            <w:pPr>
+              <w:spacing w:line="240" w:lineRule="auto"/>
               <w:rPr>
                 <w:lang w:val="en-US"/>
               </w:rPr>
@@ -1862,9 +3314,17 @@
         <w:tc>
           <w:tcPr>
             <w:tcW w:w="1129" w:type="dxa"/>
-          </w:tcPr>
-          <w:p>
-            <w:pPr>
+            <w:tcBorders>
+              <w:top w:val="single" w:sz="4" w:space="0" w:color="auto"/>
+              <w:left w:val="single" w:sz="4" w:space="0" w:color="auto"/>
+              <w:bottom w:val="single" w:sz="4" w:space="0" w:color="auto"/>
+              <w:right w:val="single" w:sz="4" w:space="0" w:color="auto"/>
+            </w:tcBorders>
+            <w:hideMark/>
+          </w:tcPr>
+          <w:p>
+            <w:pPr>
+              <w:spacing w:line="240" w:lineRule="auto"/>
               <w:rPr>
                 <w:lang w:val="en-US"/>
               </w:rPr>
@@ -1882,9 +3342,17 @@
         <w:tc>
           <w:tcPr>
             <w:tcW w:w="2623" w:type="dxa"/>
-          </w:tcPr>
-          <w:p>
-            <w:pPr>
+            <w:tcBorders>
+              <w:top w:val="single" w:sz="4" w:space="0" w:color="auto"/>
+              <w:left w:val="single" w:sz="4" w:space="0" w:color="auto"/>
+              <w:bottom w:val="single" w:sz="4" w:space="0" w:color="auto"/>
+              <w:right w:val="single" w:sz="4" w:space="0" w:color="auto"/>
+            </w:tcBorders>
+            <w:hideMark/>
+          </w:tcPr>
+          <w:p>
+            <w:pPr>
+              <w:spacing w:line="240" w:lineRule="auto"/>
               <w:rPr>
                 <w:lang w:val="en-US"/>
               </w:rPr>
@@ -1899,10 +3367,18 @@
         </w:tc>
         <w:tc>
           <w:tcPr>
-            <w:tcW w:w="2104" w:type="dxa"/>
-          </w:tcPr>
-          <w:p>
-            <w:pPr>
+            <w:tcW w:w="1772" w:type="dxa"/>
+            <w:tcBorders>
+              <w:top w:val="single" w:sz="4" w:space="0" w:color="auto"/>
+              <w:left w:val="single" w:sz="4" w:space="0" w:color="auto"/>
+              <w:bottom w:val="single" w:sz="4" w:space="0" w:color="auto"/>
+              <w:right w:val="single" w:sz="4" w:space="0" w:color="auto"/>
+            </w:tcBorders>
+            <w:hideMark/>
+          </w:tcPr>
+          <w:p>
+            <w:pPr>
+              <w:spacing w:line="240" w:lineRule="auto"/>
               <w:rPr>
                 <w:lang w:val="en-US"/>
               </w:rPr>
@@ -1917,10 +3393,18 @@
         </w:tc>
         <w:tc>
           <w:tcPr>
-            <w:tcW w:w="1510" w:type="dxa"/>
-          </w:tcPr>
-          <w:p>
-            <w:pPr>
+            <w:tcW w:w="1842" w:type="dxa"/>
+            <w:tcBorders>
+              <w:top w:val="single" w:sz="4" w:space="0" w:color="auto"/>
+              <w:left w:val="single" w:sz="4" w:space="0" w:color="auto"/>
+              <w:bottom w:val="single" w:sz="4" w:space="0" w:color="auto"/>
+              <w:right w:val="single" w:sz="4" w:space="0" w:color="auto"/>
+            </w:tcBorders>
+            <w:hideMark/>
+          </w:tcPr>
+          <w:p>
+            <w:pPr>
+              <w:spacing w:line="240" w:lineRule="auto"/>
               <w:rPr>
                 <w:lang w:val="en-US"/>
               </w:rPr>
@@ -1936,9 +3420,16 @@
         <w:tc>
           <w:tcPr>
             <w:tcW w:w="2262" w:type="dxa"/>
-          </w:tcPr>
-          <w:p>
-            <w:pPr>
+            <w:tcBorders>
+              <w:top w:val="single" w:sz="4" w:space="0" w:color="auto"/>
+              <w:left w:val="single" w:sz="4" w:space="0" w:color="auto"/>
+              <w:bottom w:val="single" w:sz="4" w:space="0" w:color="auto"/>
+              <w:right w:val="single" w:sz="4" w:space="0" w:color="auto"/>
+            </w:tcBorders>
+          </w:tcPr>
+          <w:p>
+            <w:pPr>
+              <w:spacing w:line="240" w:lineRule="auto"/>
               <w:rPr>
                 <w:lang w:val="en-US"/>
               </w:rPr>
@@ -1950,9 +3441,17 @@
         <w:tc>
           <w:tcPr>
             <w:tcW w:w="1129" w:type="dxa"/>
-          </w:tcPr>
-          <w:p>
-            <w:pPr>
+            <w:tcBorders>
+              <w:top w:val="single" w:sz="4" w:space="0" w:color="auto"/>
+              <w:left w:val="single" w:sz="4" w:space="0" w:color="auto"/>
+              <w:bottom w:val="single" w:sz="4" w:space="0" w:color="auto"/>
+              <w:right w:val="single" w:sz="4" w:space="0" w:color="auto"/>
+            </w:tcBorders>
+            <w:hideMark/>
+          </w:tcPr>
+          <w:p>
+            <w:pPr>
+              <w:spacing w:line="240" w:lineRule="auto"/>
               <w:rPr>
                 <w:lang w:val="en-US"/>
               </w:rPr>
@@ -1970,9 +3469,17 @@
         <w:tc>
           <w:tcPr>
             <w:tcW w:w="2623" w:type="dxa"/>
-          </w:tcPr>
-          <w:p>
-            <w:pPr>
+            <w:tcBorders>
+              <w:top w:val="single" w:sz="4" w:space="0" w:color="auto"/>
+              <w:left w:val="single" w:sz="4" w:space="0" w:color="auto"/>
+              <w:bottom w:val="single" w:sz="4" w:space="0" w:color="auto"/>
+              <w:right w:val="single" w:sz="4" w:space="0" w:color="auto"/>
+            </w:tcBorders>
+            <w:hideMark/>
+          </w:tcPr>
+          <w:p>
+            <w:pPr>
+              <w:spacing w:line="240" w:lineRule="auto"/>
               <w:rPr>
                 <w:lang w:val="en-US"/>
               </w:rPr>
@@ -1987,10 +3494,18 @@
         </w:tc>
         <w:tc>
           <w:tcPr>
-            <w:tcW w:w="2104" w:type="dxa"/>
-          </w:tcPr>
-          <w:p>
-            <w:pPr>
+            <w:tcW w:w="1772" w:type="dxa"/>
+            <w:tcBorders>
+              <w:top w:val="single" w:sz="4" w:space="0" w:color="auto"/>
+              <w:left w:val="single" w:sz="4" w:space="0" w:color="auto"/>
+              <w:bottom w:val="single" w:sz="4" w:space="0" w:color="auto"/>
+              <w:right w:val="single" w:sz="4" w:space="0" w:color="auto"/>
+            </w:tcBorders>
+            <w:hideMark/>
+          </w:tcPr>
+          <w:p>
+            <w:pPr>
+              <w:spacing w:line="240" w:lineRule="auto"/>
               <w:rPr>
                 <w:lang w:val="en-US"/>
               </w:rPr>
@@ -2005,26 +3520,62 @@
         </w:tc>
         <w:tc>
           <w:tcPr>
-            <w:tcW w:w="1510" w:type="dxa"/>
-          </w:tcPr>
-          <w:p>
-            <w:pPr>
-              <w:rPr>
-                <w:lang w:val="en-US"/>
-              </w:rPr>
-            </w:pPr>
+            <w:tcW w:w="1842" w:type="dxa"/>
+            <w:tcBorders>
+              <w:top w:val="single" w:sz="4" w:space="0" w:color="auto"/>
+              <w:left w:val="single" w:sz="4" w:space="0" w:color="auto"/>
+              <w:bottom w:val="single" w:sz="4" w:space="0" w:color="auto"/>
+              <w:right w:val="single" w:sz="4" w:space="0" w:color="auto"/>
+            </w:tcBorders>
+            <w:hideMark/>
+          </w:tcPr>
+          <w:p>
+            <w:pPr>
+              <w:spacing w:line="240" w:lineRule="auto"/>
+              <w:rPr>
+                <w:lang w:val="en-US"/>
+              </w:rPr>
+            </w:pPr>
+            <w:r>
+              <w:rPr>
+                <w:lang w:val="en-US"/>
+              </w:rPr>
+              <w:t>1000 kg</w:t>
+            </w:r>
           </w:p>
         </w:tc>
         <w:tc>
           <w:tcPr>
             <w:tcW w:w="2262" w:type="dxa"/>
-          </w:tcPr>
-          <w:p>
-            <w:pPr>
-              <w:rPr>
-                <w:lang w:val="en-US"/>
-              </w:rPr>
-            </w:pPr>
+            <w:tcBorders>
+              <w:top w:val="single" w:sz="4" w:space="0" w:color="auto"/>
+              <w:left w:val="single" w:sz="4" w:space="0" w:color="auto"/>
+              <w:bottom w:val="single" w:sz="4" w:space="0" w:color="auto"/>
+              <w:right w:val="single" w:sz="4" w:space="0" w:color="auto"/>
+            </w:tcBorders>
+            <w:hideMark/>
+          </w:tcPr>
+          <w:p>
+            <w:pPr>
+              <w:spacing w:line="240" w:lineRule="auto"/>
+              <w:rPr>
+                <w:lang w:val="en-US"/>
+              </w:rPr>
+            </w:pPr>
+            <w:proofErr w:type="spellStart"/>
+            <w:r>
+              <w:rPr>
+                <w:lang w:val="en-US"/>
+              </w:rPr>
+              <w:t>Kresten</w:t>
+            </w:r>
+            <w:proofErr w:type="spellEnd"/>
+            <w:r>
+              <w:rPr>
+                <w:lang w:val="en-US"/>
+              </w:rPr>
+              <w:t xml:space="preserve"> sim</w:t>
+            </w:r>
           </w:p>
         </w:tc>
       </w:tr>
@@ -2032,9 +3583,17 @@
         <w:tc>
           <w:tcPr>
             <w:tcW w:w="1129" w:type="dxa"/>
-          </w:tcPr>
-          <w:p>
-            <w:pPr>
+            <w:tcBorders>
+              <w:top w:val="single" w:sz="4" w:space="0" w:color="auto"/>
+              <w:left w:val="single" w:sz="4" w:space="0" w:color="auto"/>
+              <w:bottom w:val="single" w:sz="4" w:space="0" w:color="auto"/>
+              <w:right w:val="single" w:sz="4" w:space="0" w:color="auto"/>
+            </w:tcBorders>
+            <w:hideMark/>
+          </w:tcPr>
+          <w:p>
+            <w:pPr>
+              <w:spacing w:line="240" w:lineRule="auto"/>
               <w:rPr>
                 <w:lang w:val="en-US"/>
               </w:rPr>
@@ -2052,9 +3611,17 @@
         <w:tc>
           <w:tcPr>
             <w:tcW w:w="2623" w:type="dxa"/>
-          </w:tcPr>
-          <w:p>
-            <w:pPr>
+            <w:tcBorders>
+              <w:top w:val="single" w:sz="4" w:space="0" w:color="auto"/>
+              <w:left w:val="single" w:sz="4" w:space="0" w:color="auto"/>
+              <w:bottom w:val="single" w:sz="4" w:space="0" w:color="auto"/>
+              <w:right w:val="single" w:sz="4" w:space="0" w:color="auto"/>
+            </w:tcBorders>
+            <w:hideMark/>
+          </w:tcPr>
+          <w:p>
+            <w:pPr>
+              <w:spacing w:line="240" w:lineRule="auto"/>
               <w:rPr>
                 <w:lang w:val="en-US"/>
               </w:rPr>
@@ -2069,10 +3636,18 @@
         </w:tc>
         <w:tc>
           <w:tcPr>
-            <w:tcW w:w="2104" w:type="dxa"/>
-          </w:tcPr>
-          <w:p>
-            <w:pPr>
+            <w:tcW w:w="1772" w:type="dxa"/>
+            <w:tcBorders>
+              <w:top w:val="single" w:sz="4" w:space="0" w:color="auto"/>
+              <w:left w:val="single" w:sz="4" w:space="0" w:color="auto"/>
+              <w:bottom w:val="single" w:sz="4" w:space="0" w:color="auto"/>
+              <w:right w:val="single" w:sz="4" w:space="0" w:color="auto"/>
+            </w:tcBorders>
+            <w:hideMark/>
+          </w:tcPr>
+          <w:p>
+            <w:pPr>
+              <w:spacing w:line="240" w:lineRule="auto"/>
               <w:rPr>
                 <w:lang w:val="en-US"/>
               </w:rPr>
@@ -2087,26 +3662,62 @@
         </w:tc>
         <w:tc>
           <w:tcPr>
-            <w:tcW w:w="1510" w:type="dxa"/>
-          </w:tcPr>
-          <w:p>
-            <w:pPr>
-              <w:rPr>
-                <w:lang w:val="en-US"/>
-              </w:rPr>
-            </w:pPr>
+            <w:tcW w:w="1842" w:type="dxa"/>
+            <w:tcBorders>
+              <w:top w:val="single" w:sz="4" w:space="0" w:color="auto"/>
+              <w:left w:val="single" w:sz="4" w:space="0" w:color="auto"/>
+              <w:bottom w:val="single" w:sz="4" w:space="0" w:color="auto"/>
+              <w:right w:val="single" w:sz="4" w:space="0" w:color="auto"/>
+            </w:tcBorders>
+            <w:hideMark/>
+          </w:tcPr>
+          <w:p>
+            <w:pPr>
+              <w:spacing w:line="240" w:lineRule="auto"/>
+              <w:rPr>
+                <w:lang w:val="en-US"/>
+              </w:rPr>
+            </w:pPr>
+            <w:r>
+              <w:rPr>
+                <w:lang w:val="en-US"/>
+              </w:rPr>
+              <w:t>447 J/kg*K</w:t>
+            </w:r>
           </w:p>
         </w:tc>
         <w:tc>
           <w:tcPr>
             <w:tcW w:w="2262" w:type="dxa"/>
-          </w:tcPr>
-          <w:p>
-            <w:pPr>
-              <w:rPr>
-                <w:lang w:val="en-US"/>
-              </w:rPr>
-            </w:pPr>
+            <w:tcBorders>
+              <w:top w:val="single" w:sz="4" w:space="0" w:color="auto"/>
+              <w:left w:val="single" w:sz="4" w:space="0" w:color="auto"/>
+              <w:bottom w:val="single" w:sz="4" w:space="0" w:color="auto"/>
+              <w:right w:val="single" w:sz="4" w:space="0" w:color="auto"/>
+            </w:tcBorders>
+            <w:hideMark/>
+          </w:tcPr>
+          <w:p>
+            <w:pPr>
+              <w:spacing w:line="240" w:lineRule="auto"/>
+              <w:rPr>
+                <w:lang w:val="en-US"/>
+              </w:rPr>
+            </w:pPr>
+            <w:proofErr w:type="spellStart"/>
+            <w:r>
+              <w:rPr>
+                <w:lang w:val="en-US"/>
+              </w:rPr>
+              <w:t>Kresten</w:t>
+            </w:r>
+            <w:proofErr w:type="spellEnd"/>
+            <w:r>
+              <w:rPr>
+                <w:lang w:val="en-US"/>
+              </w:rPr>
+              <w:t xml:space="preserve"> sim</w:t>
+            </w:r>
           </w:p>
         </w:tc>
       </w:tr>
@@ -2114,19 +3725,26 @@
         <w:tc>
           <w:tcPr>
             <w:tcW w:w="1129" w:type="dxa"/>
-          </w:tcPr>
-          <w:p>
-            <w:pPr>
-              <w:rPr>
-                <w:lang w:val="en-US"/>
-              </w:rPr>
-            </w:pPr>
-            <w:proofErr w:type="spellStart"/>
-            <w:r>
-              <w:rPr>
-                <w:lang w:val="en-US"/>
-              </w:rPr>
-              <w:lastRenderedPageBreak/>
+            <w:tcBorders>
+              <w:top w:val="single" w:sz="4" w:space="0" w:color="auto"/>
+              <w:left w:val="single" w:sz="4" w:space="0" w:color="auto"/>
+              <w:bottom w:val="single" w:sz="4" w:space="0" w:color="auto"/>
+              <w:right w:val="single" w:sz="4" w:space="0" w:color="auto"/>
+            </w:tcBorders>
+            <w:hideMark/>
+          </w:tcPr>
+          <w:p>
+            <w:pPr>
+              <w:spacing w:line="240" w:lineRule="auto"/>
+              <w:rPr>
+                <w:lang w:val="en-US"/>
+              </w:rPr>
+            </w:pPr>
+            <w:proofErr w:type="spellStart"/>
+            <w:r>
+              <w:rPr>
+                <w:lang w:val="en-US"/>
+              </w:rPr>
               <w:t>UA_amb</w:t>
             </w:r>
             <w:proofErr w:type="spellEnd"/>
@@ -2135,9 +3753,17 @@
         <w:tc>
           <w:tcPr>
             <w:tcW w:w="2623" w:type="dxa"/>
-          </w:tcPr>
-          <w:p>
-            <w:pPr>
+            <w:tcBorders>
+              <w:top w:val="single" w:sz="4" w:space="0" w:color="auto"/>
+              <w:left w:val="single" w:sz="4" w:space="0" w:color="auto"/>
+              <w:bottom w:val="single" w:sz="4" w:space="0" w:color="auto"/>
+              <w:right w:val="single" w:sz="4" w:space="0" w:color="auto"/>
+            </w:tcBorders>
+            <w:hideMark/>
+          </w:tcPr>
+          <w:p>
+            <w:pPr>
+              <w:spacing w:line="240" w:lineRule="auto"/>
               <w:rPr>
                 <w:lang w:val="en-US"/>
               </w:rPr>
@@ -2152,37 +3778,76 @@
         </w:tc>
         <w:tc>
           <w:tcPr>
-            <w:tcW w:w="2104" w:type="dxa"/>
-          </w:tcPr>
-          <w:p>
-            <w:pPr>
-              <w:rPr>
-                <w:lang w:val="en-US"/>
-              </w:rPr>
-            </w:pPr>
-          </w:p>
-        </w:tc>
-        <w:tc>
-          <w:tcPr>
-            <w:tcW w:w="1510" w:type="dxa"/>
-          </w:tcPr>
-          <w:p>
-            <w:pPr>
-              <w:rPr>
-                <w:lang w:val="en-US"/>
-              </w:rPr>
-            </w:pPr>
+            <w:tcW w:w="1772" w:type="dxa"/>
+            <w:tcBorders>
+              <w:top w:val="single" w:sz="4" w:space="0" w:color="auto"/>
+              <w:left w:val="single" w:sz="4" w:space="0" w:color="auto"/>
+              <w:bottom w:val="single" w:sz="4" w:space="0" w:color="auto"/>
+              <w:right w:val="single" w:sz="4" w:space="0" w:color="auto"/>
+            </w:tcBorders>
+            <w:hideMark/>
+          </w:tcPr>
+          <w:p>
+            <w:pPr>
+              <w:spacing w:line="240" w:lineRule="auto"/>
+              <w:rPr>
+                <w:lang w:val="en-US"/>
+              </w:rPr>
+            </w:pPr>
+            <w:r>
+              <w:rPr>
+                <w:lang w:val="en-US"/>
+              </w:rPr>
+              <w:t>Box</w:t>
+            </w:r>
+          </w:p>
+        </w:tc>
+        <w:tc>
+          <w:tcPr>
+            <w:tcW w:w="1842" w:type="dxa"/>
+            <w:tcBorders>
+              <w:top w:val="single" w:sz="4" w:space="0" w:color="auto"/>
+              <w:left w:val="single" w:sz="4" w:space="0" w:color="auto"/>
+              <w:bottom w:val="single" w:sz="4" w:space="0" w:color="auto"/>
+              <w:right w:val="single" w:sz="4" w:space="0" w:color="auto"/>
+            </w:tcBorders>
+            <w:hideMark/>
+          </w:tcPr>
+          <w:p>
+            <w:pPr>
+              <w:spacing w:line="240" w:lineRule="auto"/>
+            </w:pPr>
+            <w:proofErr w:type="spellStart"/>
+            <w:r>
+              <w:t>UA_amb</w:t>
+            </w:r>
+            <w:proofErr w:type="spellEnd"/>
+            <w:r>
+              <w:t xml:space="preserve"> og </w:t>
+            </w:r>
+            <w:proofErr w:type="spellStart"/>
+            <w:r>
+              <w:t>UA_ba</w:t>
+            </w:r>
+            <w:proofErr w:type="spellEnd"/>
+            <w:r>
+              <w:t xml:space="preserve"> skal til sammen give 50 W/K</w:t>
+            </w:r>
           </w:p>
         </w:tc>
         <w:tc>
           <w:tcPr>
             <w:tcW w:w="2262" w:type="dxa"/>
-          </w:tcPr>
-          <w:p>
-            <w:pPr>
-              <w:rPr>
-                <w:lang w:val="en-US"/>
-              </w:rPr>
+            <w:tcBorders>
+              <w:top w:val="single" w:sz="4" w:space="0" w:color="auto"/>
+              <w:left w:val="single" w:sz="4" w:space="0" w:color="auto"/>
+              <w:bottom w:val="single" w:sz="4" w:space="0" w:color="auto"/>
+              <w:right w:val="single" w:sz="4" w:space="0" w:color="auto"/>
+            </w:tcBorders>
+          </w:tcPr>
+          <w:p>
+            <w:pPr>
+              <w:spacing w:line="240" w:lineRule="auto"/>
             </w:pPr>
           </w:p>
         </w:tc>
@@ -2191,9 +3856,17 @@
         <w:tc>
           <w:tcPr>
             <w:tcW w:w="1129" w:type="dxa"/>
-          </w:tcPr>
-          <w:p>
-            <w:pPr>
+            <w:tcBorders>
+              <w:top w:val="single" w:sz="4" w:space="0" w:color="auto"/>
+              <w:left w:val="single" w:sz="4" w:space="0" w:color="auto"/>
+              <w:bottom w:val="single" w:sz="4" w:space="0" w:color="auto"/>
+              <w:right w:val="single" w:sz="4" w:space="0" w:color="auto"/>
+            </w:tcBorders>
+            <w:hideMark/>
+          </w:tcPr>
+          <w:p>
+            <w:pPr>
+              <w:spacing w:line="240" w:lineRule="auto"/>
               <w:rPr>
                 <w:lang w:val="en-US"/>
               </w:rPr>
@@ -2211,9 +3884,17 @@
         <w:tc>
           <w:tcPr>
             <w:tcW w:w="2623" w:type="dxa"/>
-          </w:tcPr>
-          <w:p>
-            <w:pPr>
+            <w:tcBorders>
+              <w:top w:val="single" w:sz="4" w:space="0" w:color="auto"/>
+              <w:left w:val="single" w:sz="4" w:space="0" w:color="auto"/>
+              <w:bottom w:val="single" w:sz="4" w:space="0" w:color="auto"/>
+              <w:right w:val="single" w:sz="4" w:space="0" w:color="auto"/>
+            </w:tcBorders>
+            <w:hideMark/>
+          </w:tcPr>
+          <w:p>
+            <w:pPr>
+              <w:spacing w:line="240" w:lineRule="auto"/>
               <w:rPr>
                 <w:lang w:val="en-US"/>
               </w:rPr>
@@ -2228,22 +3909,43 @@
         </w:tc>
         <w:tc>
           <w:tcPr>
-            <w:tcW w:w="2104" w:type="dxa"/>
-          </w:tcPr>
-          <w:p>
-            <w:pPr>
-              <w:rPr>
-                <w:lang w:val="en-US"/>
-              </w:rPr>
-            </w:pPr>
-          </w:p>
-        </w:tc>
-        <w:tc>
-          <w:tcPr>
-            <w:tcW w:w="1510" w:type="dxa"/>
-          </w:tcPr>
-          <w:p>
-            <w:pPr>
+            <w:tcW w:w="1772" w:type="dxa"/>
+            <w:tcBorders>
+              <w:top w:val="single" w:sz="4" w:space="0" w:color="auto"/>
+              <w:left w:val="single" w:sz="4" w:space="0" w:color="auto"/>
+              <w:bottom w:val="single" w:sz="4" w:space="0" w:color="auto"/>
+              <w:right w:val="single" w:sz="4" w:space="0" w:color="auto"/>
+            </w:tcBorders>
+            <w:hideMark/>
+          </w:tcPr>
+          <w:p>
+            <w:pPr>
+              <w:spacing w:line="240" w:lineRule="auto"/>
+              <w:rPr>
+                <w:lang w:val="en-US"/>
+              </w:rPr>
+            </w:pPr>
+            <w:r>
+              <w:rPr>
+                <w:lang w:val="en-US"/>
+              </w:rPr>
+              <w:t>Box</w:t>
+            </w:r>
+          </w:p>
+        </w:tc>
+        <w:tc>
+          <w:tcPr>
+            <w:tcW w:w="1842" w:type="dxa"/>
+            <w:tcBorders>
+              <w:top w:val="single" w:sz="4" w:space="0" w:color="auto"/>
+              <w:left w:val="single" w:sz="4" w:space="0" w:color="auto"/>
+              <w:bottom w:val="single" w:sz="4" w:space="0" w:color="auto"/>
+              <w:right w:val="single" w:sz="4" w:space="0" w:color="auto"/>
+            </w:tcBorders>
+          </w:tcPr>
+          <w:p>
+            <w:pPr>
+              <w:spacing w:line="240" w:lineRule="auto"/>
               <w:rPr>
                 <w:lang w:val="en-US"/>
               </w:rPr>
@@ -2253,9 +3955,16 @@
         <w:tc>
           <w:tcPr>
             <w:tcW w:w="2262" w:type="dxa"/>
-          </w:tcPr>
-          <w:p>
-            <w:pPr>
+            <w:tcBorders>
+              <w:top w:val="single" w:sz="4" w:space="0" w:color="auto"/>
+              <w:left w:val="single" w:sz="4" w:space="0" w:color="auto"/>
+              <w:bottom w:val="single" w:sz="4" w:space="0" w:color="auto"/>
+              <w:right w:val="single" w:sz="4" w:space="0" w:color="auto"/>
+            </w:tcBorders>
+          </w:tcPr>
+          <w:p>
+            <w:pPr>
+              <w:spacing w:line="240" w:lineRule="auto"/>
               <w:rPr>
                 <w:lang w:val="en-US"/>
               </w:rPr>
@@ -2267,9 +3976,17 @@
         <w:tc>
           <w:tcPr>
             <w:tcW w:w="1129" w:type="dxa"/>
-          </w:tcPr>
-          <w:p>
-            <w:pPr>
+            <w:tcBorders>
+              <w:top w:val="single" w:sz="4" w:space="0" w:color="auto"/>
+              <w:left w:val="single" w:sz="4" w:space="0" w:color="auto"/>
+              <w:bottom w:val="single" w:sz="4" w:space="0" w:color="auto"/>
+              <w:right w:val="single" w:sz="4" w:space="0" w:color="auto"/>
+            </w:tcBorders>
+            <w:hideMark/>
+          </w:tcPr>
+          <w:p>
+            <w:pPr>
+              <w:spacing w:line="240" w:lineRule="auto"/>
               <w:rPr>
                 <w:lang w:val="en-US"/>
               </w:rPr>
@@ -2287,9 +4004,17 @@
         <w:tc>
           <w:tcPr>
             <w:tcW w:w="2623" w:type="dxa"/>
-          </w:tcPr>
-          <w:p>
-            <w:pPr>
+            <w:tcBorders>
+              <w:top w:val="single" w:sz="4" w:space="0" w:color="auto"/>
+              <w:left w:val="single" w:sz="4" w:space="0" w:color="auto"/>
+              <w:bottom w:val="single" w:sz="4" w:space="0" w:color="auto"/>
+              <w:right w:val="single" w:sz="4" w:space="0" w:color="auto"/>
+            </w:tcBorders>
+            <w:hideMark/>
+          </w:tcPr>
+          <w:p>
+            <w:pPr>
+              <w:spacing w:line="240" w:lineRule="auto"/>
               <w:rPr>
                 <w:lang w:val="en-US"/>
               </w:rPr>
@@ -2304,38 +4029,88 @@
         </w:tc>
         <w:tc>
           <w:tcPr>
-            <w:tcW w:w="2104" w:type="dxa"/>
-          </w:tcPr>
-          <w:p>
-            <w:pPr>
-              <w:rPr>
-                <w:lang w:val="en-US"/>
-              </w:rPr>
-            </w:pPr>
-          </w:p>
-        </w:tc>
-        <w:tc>
-          <w:tcPr>
-            <w:tcW w:w="1510" w:type="dxa"/>
-          </w:tcPr>
-          <w:p>
-            <w:pPr>
-              <w:rPr>
-                <w:lang w:val="en-US"/>
-              </w:rPr>
-            </w:pPr>
+            <w:tcW w:w="1772" w:type="dxa"/>
+            <w:tcBorders>
+              <w:top w:val="single" w:sz="4" w:space="0" w:color="auto"/>
+              <w:left w:val="single" w:sz="4" w:space="0" w:color="auto"/>
+              <w:bottom w:val="single" w:sz="4" w:space="0" w:color="auto"/>
+              <w:right w:val="single" w:sz="4" w:space="0" w:color="auto"/>
+            </w:tcBorders>
+            <w:hideMark/>
+          </w:tcPr>
+          <w:p>
+            <w:pPr>
+              <w:spacing w:line="240" w:lineRule="auto"/>
+              <w:rPr>
+                <w:lang w:val="en-US"/>
+              </w:rPr>
+            </w:pPr>
+            <w:r>
+              <w:rPr>
+                <w:lang w:val="en-US"/>
+              </w:rPr>
+              <w:t>Box</w:t>
+            </w:r>
+          </w:p>
+        </w:tc>
+        <w:tc>
+          <w:tcPr>
+            <w:tcW w:w="1842" w:type="dxa"/>
+            <w:tcBorders>
+              <w:top w:val="single" w:sz="4" w:space="0" w:color="auto"/>
+              <w:left w:val="single" w:sz="4" w:space="0" w:color="auto"/>
+              <w:bottom w:val="single" w:sz="4" w:space="0" w:color="auto"/>
+              <w:right w:val="single" w:sz="4" w:space="0" w:color="auto"/>
+            </w:tcBorders>
+            <w:hideMark/>
+          </w:tcPr>
+          <w:p>
+            <w:pPr>
+              <w:spacing w:line="240" w:lineRule="auto"/>
+              <w:rPr>
+                <w:lang w:val="en-US"/>
+              </w:rPr>
+            </w:pPr>
+            <w:r>
+              <w:rPr>
+                <w:lang w:val="en-US"/>
+              </w:rPr>
+              <w:t>20</w:t>
+            </w:r>
           </w:p>
         </w:tc>
         <w:tc>
           <w:tcPr>
             <w:tcW w:w="2262" w:type="dxa"/>
-          </w:tcPr>
-          <w:p>
-            <w:pPr>
-              <w:rPr>
-                <w:lang w:val="en-US"/>
-              </w:rPr>
-            </w:pPr>
+            <w:tcBorders>
+              <w:top w:val="single" w:sz="4" w:space="0" w:color="auto"/>
+              <w:left w:val="single" w:sz="4" w:space="0" w:color="auto"/>
+              <w:bottom w:val="single" w:sz="4" w:space="0" w:color="auto"/>
+              <w:right w:val="single" w:sz="4" w:space="0" w:color="auto"/>
+            </w:tcBorders>
+            <w:hideMark/>
+          </w:tcPr>
+          <w:p>
+            <w:pPr>
+              <w:spacing w:line="240" w:lineRule="auto"/>
+              <w:rPr>
+                <w:lang w:val="en-US"/>
+              </w:rPr>
+            </w:pPr>
+            <w:proofErr w:type="spellStart"/>
+            <w:r>
+              <w:rPr>
+                <w:lang w:val="en-US"/>
+              </w:rPr>
+              <w:t>Kresten</w:t>
+            </w:r>
+            <w:proofErr w:type="spellEnd"/>
+            <w:r>
+              <w:rPr>
+                <w:lang w:val="en-US"/>
+              </w:rPr>
+              <w:t xml:space="preserve"> sim</w:t>
+            </w:r>
           </w:p>
         </w:tc>
       </w:tr>
@@ -2347,6 +4122,7 @@
         </w:rPr>
       </w:pPr>
     </w:p>
+    <w:p/>
     <w:sectPr>
       <w:pgSz w:w="11906" w:h="16838"/>
       <w:pgMar w:top="1701" w:right="1134" w:bottom="1701" w:left="1134" w:header="708" w:footer="708" w:gutter="0"/>
@@ -2755,6 +4531,10 @@
   <w:style w:type="paragraph" w:default="1" w:styleId="Normal">
     <w:name w:val="Normal"/>
     <w:qFormat/>
+    <w:rsid w:val="00733DF0"/>
+    <w:pPr>
+      <w:spacing w:line="256" w:lineRule="auto"/>
+    </w:pPr>
   </w:style>
   <w:style w:type="character" w:default="1" w:styleId="Standardskrifttypeiafsnit">
     <w:name w:val="Default Paragraph Font"/>

</xml_diff>